<commit_message>
Chore: Upload classes 21-01-25
</commit_message>
<xml_diff>
--- a/Theory/Aulas Teóricas.docx
+++ b/Theory/Aulas Teóricas.docx
@@ -1752,12 +1752,6 @@
           <w:sz w:val="24"/>
         </w:rPr>
       </w:pPr>
-      <w:r>
-        <w:rPr>
-          <w:sz w:val="24"/>
-        </w:rPr>
-        <w:br w:type="page"/>
-      </w:r>
     </w:p>
     <w:p>
       <w:pPr>
@@ -1771,15 +1765,395 @@
           <w:sz w:val="24"/>
         </w:rPr>
       </w:pPr>
+      <w:r>
+        <w:rPr>
+          <w:sz w:val="24"/>
+        </w:rPr>
+        <w:t xml:space="preserve"> </w:t>
+      </w:r>
+      <w:r>
+        <w:rPr>
+          <w:sz w:val="24"/>
+        </w:rPr>
+        <w:t>Regras para nomes identificadores:</w:t>
+      </w:r>
+    </w:p>
+    <w:p>
+      <w:pPr>
+        <w:pStyle w:val="PargrafodaLista"/>
+        <w:numPr>
+          <w:ilvl w:val="1"/>
+          <w:numId w:val="1"/>
+        </w:numPr>
+        <w:spacing w:after="0"/>
+        <w:rPr>
+          <w:sz w:val="24"/>
+        </w:rPr>
+      </w:pPr>
+      <w:r>
+        <w:rPr>
+          <w:sz w:val="24"/>
+        </w:rPr>
+        <w:t>Variáveis sempre começam com o símbolo $</w:t>
+      </w:r>
+    </w:p>
+    <w:p>
+      <w:pPr>
+        <w:pStyle w:val="PargrafodaLista"/>
+        <w:numPr>
+          <w:ilvl w:val="1"/>
+          <w:numId w:val="1"/>
+        </w:numPr>
+        <w:spacing w:after="0"/>
+        <w:rPr>
+          <w:sz w:val="24"/>
+        </w:rPr>
+      </w:pPr>
+      <w:r>
+        <w:rPr>
+          <w:sz w:val="24"/>
+        </w:rPr>
+        <w:t>O segundo pode ser letra ou o símbolo _</w:t>
+      </w:r>
+    </w:p>
+    <w:p>
+      <w:pPr>
+        <w:pStyle w:val="PargrafodaLista"/>
+        <w:numPr>
+          <w:ilvl w:val="1"/>
+          <w:numId w:val="1"/>
+        </w:numPr>
+        <w:spacing w:after="0"/>
+        <w:rPr>
+          <w:sz w:val="24"/>
+        </w:rPr>
+      </w:pPr>
+      <w:r>
+        <w:rPr>
+          <w:sz w:val="24"/>
+        </w:rPr>
+        <w:t xml:space="preserve">Aceita </w:t>
+      </w:r>
+      <w:r>
+        <w:rPr>
+          <w:sz w:val="24"/>
+        </w:rPr>
+        <w:t>caracteres [</w:t>
+      </w:r>
+      <w:proofErr w:type="spellStart"/>
+      <w:r>
+        <w:rPr>
+          <w:sz w:val="24"/>
+        </w:rPr>
+        <w:t>a-z</w:t>
+      </w:r>
+      <w:proofErr w:type="spellEnd"/>
+      <w:r>
+        <w:rPr>
+          <w:sz w:val="24"/>
+        </w:rPr>
+        <w:t>], [A-Z], [0-9] e [_]</w:t>
+      </w:r>
+    </w:p>
+    <w:p>
+      <w:pPr>
+        <w:pStyle w:val="PargrafodaLista"/>
+        <w:numPr>
+          <w:ilvl w:val="1"/>
+          <w:numId w:val="1"/>
+        </w:numPr>
+        <w:spacing w:after="0"/>
+        <w:rPr>
+          <w:sz w:val="24"/>
+        </w:rPr>
+      </w:pPr>
+      <w:r>
+        <w:rPr>
+          <w:sz w:val="24"/>
+        </w:rPr>
+        <w:t>Aceita caracteres da tabela ASCII a partir de 128</w:t>
+      </w:r>
+    </w:p>
+    <w:p>
+      <w:pPr>
+        <w:pStyle w:val="PargrafodaLista"/>
+        <w:numPr>
+          <w:ilvl w:val="1"/>
+          <w:numId w:val="1"/>
+        </w:numPr>
+        <w:spacing w:after="0"/>
+        <w:rPr>
+          <w:sz w:val="24"/>
+        </w:rPr>
+      </w:pPr>
+      <w:r>
+        <w:rPr>
+          <w:sz w:val="24"/>
+        </w:rPr>
+        <w:t>Aceita caracteres acentuados como à, õ, ç</w:t>
+      </w:r>
+    </w:p>
+    <w:p>
+      <w:pPr>
+        <w:pStyle w:val="PargrafodaLista"/>
+        <w:numPr>
+          <w:ilvl w:val="1"/>
+          <w:numId w:val="1"/>
+        </w:numPr>
+        <w:spacing w:after="0"/>
+        <w:rPr>
+          <w:sz w:val="24"/>
+        </w:rPr>
+      </w:pPr>
+      <w:r>
+        <w:rPr>
+          <w:sz w:val="24"/>
+        </w:rPr>
+        <w:t xml:space="preserve">A linguagem é case </w:t>
+      </w:r>
+      <w:proofErr w:type="spellStart"/>
+      <w:r>
+        <w:rPr>
+          <w:sz w:val="24"/>
+        </w:rPr>
+        <w:t>sensitive</w:t>
+      </w:r>
+      <w:proofErr w:type="spellEnd"/>
+      <w:r>
+        <w:rPr>
+          <w:sz w:val="24"/>
+        </w:rPr>
+        <w:t xml:space="preserve"> em relação aos nomes</w:t>
+      </w:r>
+    </w:p>
+    <w:p>
+      <w:pPr>
+        <w:pStyle w:val="PargrafodaLista"/>
+        <w:numPr>
+          <w:ilvl w:val="1"/>
+          <w:numId w:val="1"/>
+        </w:numPr>
+        <w:spacing w:after="0"/>
+        <w:rPr>
+          <w:sz w:val="24"/>
+        </w:rPr>
+      </w:pPr>
+      <w:r>
+        <w:rPr>
+          <w:sz w:val="24"/>
+        </w:rPr>
+        <w:t>Nomes especiais como $</w:t>
+      </w:r>
+      <w:proofErr w:type="spellStart"/>
+      <w:r>
+        <w:rPr>
+          <w:sz w:val="24"/>
+        </w:rPr>
+        <w:t>this</w:t>
+      </w:r>
+      <w:proofErr w:type="spellEnd"/>
+      <w:r>
+        <w:rPr>
+          <w:sz w:val="24"/>
+        </w:rPr>
+        <w:t xml:space="preserve"> não podem ser usados</w:t>
+      </w:r>
+    </w:p>
+    <w:p>
+      <w:pPr>
+        <w:pStyle w:val="PargrafodaLista"/>
+        <w:spacing w:after="0"/>
+        <w:ind w:left="1080"/>
+        <w:rPr>
+          <w:sz w:val="24"/>
+        </w:rPr>
+      </w:pPr>
+    </w:p>
+    <w:p>
+      <w:pPr>
+        <w:pStyle w:val="PargrafodaLista"/>
+        <w:numPr>
+          <w:ilvl w:val="0"/>
+          <w:numId w:val="1"/>
+        </w:numPr>
+        <w:spacing w:after="0"/>
+        <w:rPr>
+          <w:sz w:val="24"/>
+        </w:rPr>
+      </w:pPr>
+      <w:r>
+        <w:rPr>
+          <w:sz w:val="24"/>
+        </w:rPr>
+        <w:t>Recomendações para dar nomes:</w:t>
+      </w:r>
+    </w:p>
+    <w:p>
+      <w:pPr>
+        <w:pStyle w:val="PargrafodaLista"/>
+        <w:numPr>
+          <w:ilvl w:val="1"/>
+          <w:numId w:val="1"/>
+        </w:numPr>
+        <w:spacing w:after="0"/>
+        <w:rPr>
+          <w:sz w:val="24"/>
+        </w:rPr>
+      </w:pPr>
+      <w:r>
+        <w:rPr>
+          <w:sz w:val="24"/>
+        </w:rPr>
+        <w:t>Tente dar nomes claros e de fácil identificação</w:t>
+      </w:r>
+    </w:p>
+    <w:p>
+      <w:pPr>
+        <w:pStyle w:val="PargrafodaLista"/>
+        <w:numPr>
+          <w:ilvl w:val="1"/>
+          <w:numId w:val="1"/>
+        </w:numPr>
+        <w:spacing w:after="0"/>
+        <w:rPr>
+          <w:sz w:val="24"/>
+        </w:rPr>
+      </w:pPr>
+      <w:r>
+        <w:rPr>
+          <w:sz w:val="24"/>
+        </w:rPr>
+        <w:t>Evite nomes muito curtos ou muito longos</w:t>
+      </w:r>
+    </w:p>
+    <w:p>
+      <w:pPr>
+        <w:pStyle w:val="PargrafodaLista"/>
+        <w:numPr>
+          <w:ilvl w:val="1"/>
+          <w:numId w:val="1"/>
+        </w:numPr>
+        <w:spacing w:after="0"/>
+        <w:rPr>
+          <w:sz w:val="24"/>
+        </w:rPr>
+      </w:pPr>
+      <w:r>
+        <w:rPr>
+          <w:sz w:val="24"/>
+        </w:rPr>
+        <w:t>Defina um padrão e siga em todo o projeto</w:t>
+      </w:r>
+    </w:p>
+    <w:p>
+      <w:pPr>
+        <w:pStyle w:val="PargrafodaLista"/>
+        <w:numPr>
+          <w:ilvl w:val="1"/>
+          <w:numId w:val="1"/>
+        </w:numPr>
+        <w:spacing w:after="0"/>
+        <w:rPr>
+          <w:sz w:val="24"/>
+        </w:rPr>
+      </w:pPr>
+      <w:r>
+        <w:rPr>
+          <w:sz w:val="24"/>
+        </w:rPr>
+        <w:t>Para variáveis, dê preferência a letras minúsculas</w:t>
+      </w:r>
+    </w:p>
+    <w:p>
+      <w:pPr>
+        <w:pStyle w:val="PargrafodaLista"/>
+        <w:numPr>
+          <w:ilvl w:val="1"/>
+          <w:numId w:val="1"/>
+        </w:numPr>
+        <w:spacing w:after="0"/>
+        <w:rPr>
+          <w:sz w:val="24"/>
+        </w:rPr>
+      </w:pPr>
+      <w:r>
+        <w:rPr>
+          <w:sz w:val="24"/>
+        </w:rPr>
+        <w:t xml:space="preserve">Para constantes, </w:t>
+      </w:r>
+      <w:r>
+        <w:rPr>
+          <w:sz w:val="24"/>
+        </w:rPr>
+        <w:t>dê preferência a letras m</w:t>
+      </w:r>
+      <w:r>
+        <w:rPr>
+          <w:sz w:val="24"/>
+        </w:rPr>
+        <w:t>a</w:t>
+      </w:r>
+      <w:r>
+        <w:rPr>
+          <w:sz w:val="24"/>
+        </w:rPr>
+        <w:t>iúsculas</w:t>
+      </w:r>
+    </w:p>
+    <w:p>
+      <w:pPr>
+        <w:pStyle w:val="PargrafodaLista"/>
+        <w:numPr>
+          <w:ilvl w:val="1"/>
+          <w:numId w:val="1"/>
+        </w:numPr>
+        <w:spacing w:after="0"/>
+        <w:rPr>
+          <w:sz w:val="24"/>
+        </w:rPr>
+      </w:pPr>
+      <w:r>
+        <w:rPr>
+          <w:sz w:val="24"/>
+        </w:rPr>
+        <w:t xml:space="preserve">Use </w:t>
+      </w:r>
+      <w:proofErr w:type="spellStart"/>
+      <w:r>
+        <w:rPr>
+          <w:sz w:val="24"/>
+        </w:rPr>
+        <w:t>camelCase</w:t>
+      </w:r>
+      <w:proofErr w:type="spellEnd"/>
+      <w:r>
+        <w:rPr>
+          <w:sz w:val="24"/>
+        </w:rPr>
+        <w:t xml:space="preserve"> para métodos e atributos</w:t>
+      </w:r>
+    </w:p>
+    <w:p>
+      <w:pPr>
+        <w:pStyle w:val="PargrafodaLista"/>
+        <w:numPr>
+          <w:ilvl w:val="1"/>
+          <w:numId w:val="1"/>
+        </w:numPr>
+        <w:spacing w:after="0"/>
+        <w:rPr>
+          <w:sz w:val="24"/>
+        </w:rPr>
+      </w:pPr>
+      <w:r>
+        <w:rPr>
+          <w:sz w:val="24"/>
+        </w:rPr>
+        <w:t>Use SNAKE_CASE para nomear constantes</w:t>
+      </w:r>
       <w:bookmarkStart w:id="0" w:name="_GoBack"/>
       <w:bookmarkEnd w:id="0"/>
-      <w:r>
-        <w:rPr>
-          <w:sz w:val="24"/>
-        </w:rPr>
-        <w:lastRenderedPageBreak/>
-        <w:t xml:space="preserve"> </w:t>
-      </w:r>
     </w:p>
     <w:sectPr>
       <w:pgSz w:w="11906" w:h="16838"/>

</xml_diff>

<commit_message>
Chore: Upload class 23-01-25
</commit_message>
<xml_diff>
--- a/Theory/Aulas Teóricas.docx
+++ b/Theory/Aulas Teóricas.docx
@@ -510,7 +510,43 @@
         <w:rPr>
           <w:sz w:val="24"/>
         </w:rPr>
-        <w:t xml:space="preserve"> globais $_GET, $_POST, $_SESSION, etc.</w:t>
+        <w:t xml:space="preserve"> globais </w:t>
+      </w:r>
+      <w:r>
+        <w:rPr>
+          <w:rFonts w:ascii="Consolas" w:hAnsi="Consolas"/>
+        </w:rPr>
+        <w:t>$_GET</w:t>
+      </w:r>
+      <w:r>
+        <w:rPr>
+          <w:sz w:val="24"/>
+        </w:rPr>
+        <w:t xml:space="preserve">, </w:t>
+      </w:r>
+      <w:r>
+        <w:rPr>
+          <w:rFonts w:ascii="Consolas" w:hAnsi="Consolas"/>
+        </w:rPr>
+        <w:t>$_POST</w:t>
+      </w:r>
+      <w:r>
+        <w:rPr>
+          <w:sz w:val="24"/>
+        </w:rPr>
+        <w:t xml:space="preserve">, </w:t>
+      </w:r>
+      <w:r>
+        <w:rPr>
+          <w:rFonts w:ascii="Consolas" w:hAnsi="Consolas"/>
+        </w:rPr>
+        <w:t>$_SESSION</w:t>
+      </w:r>
+      <w:r>
+        <w:rPr>
+          <w:sz w:val="24"/>
+        </w:rPr>
+        <w:t>, etc.</w:t>
       </w:r>
     </w:p>
     <w:p>
@@ -1145,7 +1181,13 @@
         <w:rPr>
           <w:sz w:val="24"/>
         </w:rPr>
-        <w:t xml:space="preserve"> ??</w:t>
+        <w:t xml:space="preserve"> </w:t>
+      </w:r>
+      <w:r>
+        <w:rPr>
+          <w:rFonts w:ascii="Consolas" w:hAnsi="Consolas"/>
+        </w:rPr>
+        <w:t>??</w:t>
       </w:r>
       <w:proofErr w:type="gramEnd"/>
     </w:p>
@@ -1165,7 +1207,7 @@
         <w:rPr>
           <w:sz w:val="24"/>
         </w:rPr>
-        <w:t>Declaração escalar.</w:t>
+        <w:t>Declaração escalar</w:t>
       </w:r>
     </w:p>
     <w:p>
@@ -1198,7 +1240,13 @@
         <w:rPr>
           <w:sz w:val="24"/>
         </w:rPr>
-        <w:t xml:space="preserve"> &lt;=&gt;</w:t>
+        <w:t xml:space="preserve"> </w:t>
+      </w:r>
+      <w:r>
+        <w:rPr>
+          <w:rFonts w:ascii="Consolas" w:hAnsi="Consolas"/>
+        </w:rPr>
+        <w:t>&lt;=&gt;</w:t>
       </w:r>
     </w:p>
     <w:p>
@@ -1749,7 +1797,13 @@
         <w:rPr>
           <w:sz w:val="24"/>
         </w:rPr>
-        <w:t>Variáveis sempre começam com o símbolo $</w:t>
+        <w:t xml:space="preserve">Variáveis sempre começam com o símbolo </w:t>
+      </w:r>
+      <w:r>
+        <w:rPr>
+          <w:rFonts w:ascii="Consolas" w:hAnsi="Consolas"/>
+        </w:rPr>
+        <w:t>$</w:t>
       </w:r>
     </w:p>
     <w:p>
@@ -1768,7 +1822,13 @@
         <w:rPr>
           <w:sz w:val="24"/>
         </w:rPr>
-        <w:t>O segundo pode ser letra ou o símbolo _</w:t>
+        <w:t xml:space="preserve">O segundo pode ser letra ou o símbolo </w:t>
+      </w:r>
+      <w:r>
+        <w:rPr>
+          <w:rFonts w:ascii="Consolas" w:hAnsi="Consolas"/>
+        </w:rPr>
+        <w:t>_</w:t>
       </w:r>
     </w:p>
     <w:p>
@@ -1897,12 +1957,18 @@
         <w:rPr>
           <w:sz w:val="24"/>
         </w:rPr>
-        <w:t>Nomes especiais como $</w:t>
-      </w:r>
-      <w:proofErr w:type="spellStart"/>
-      <w:r>
-        <w:rPr>
-          <w:sz w:val="24"/>
+        <w:t xml:space="preserve">Nomes especiais como </w:t>
+      </w:r>
+      <w:r>
+        <w:rPr>
+          <w:rFonts w:ascii="Consolas" w:hAnsi="Consolas"/>
+        </w:rPr>
+        <w:t>$</w:t>
+      </w:r>
+      <w:proofErr w:type="spellStart"/>
+      <w:r>
+        <w:rPr>
+          <w:rFonts w:ascii="Consolas" w:hAnsi="Consolas"/>
         </w:rPr>
         <w:t>this</w:t>
       </w:r>
@@ -2061,16 +2127,19 @@
       <w:proofErr w:type="spellStart"/>
       <w:r>
         <w:rPr>
-          <w:sz w:val="24"/>
+          <w:rFonts w:ascii="Consolas" w:hAnsi="Consolas"/>
         </w:rPr>
         <w:t>camelCase</w:t>
       </w:r>
       <w:proofErr w:type="spellEnd"/>
       <w:r>
-        <w:rPr>
-          <w:sz w:val="24"/>
-        </w:rPr>
-        <w:t xml:space="preserve"> para métodos e atributos</w:t>
+        <w:t xml:space="preserve"> </w:t>
+      </w:r>
+      <w:r>
+        <w:rPr>
+          <w:sz w:val="24"/>
+        </w:rPr>
+        <w:t>para métodos e atributos</w:t>
       </w:r>
     </w:p>
     <w:p>
@@ -2089,7 +2158,19 @@
         <w:rPr>
           <w:sz w:val="24"/>
         </w:rPr>
-        <w:t>Use SNAKE_CASE para nomear constantes</w:t>
+        <w:t xml:space="preserve">Use </w:t>
+      </w:r>
+      <w:r>
+        <w:rPr>
+          <w:rFonts w:ascii="Consolas" w:hAnsi="Consolas"/>
+        </w:rPr>
+        <w:t>SNAKE_CASE</w:t>
+      </w:r>
+      <w:r>
+        <w:rPr>
+          <w:sz w:val="24"/>
+        </w:rPr>
+        <w:t xml:space="preserve"> para nomear constantes</w:t>
       </w:r>
     </w:p>
     <w:p>
@@ -2367,9 +2448,15 @@
       </w:pPr>
       <w:r>
         <w:rPr>
-          <w:sz w:val="24"/>
-        </w:rPr>
-        <w:t>0x = hexad</w:t>
+          <w:rFonts w:ascii="Consolas" w:hAnsi="Consolas"/>
+        </w:rPr>
+        <w:t>0x</w:t>
+      </w:r>
+      <w:r>
+        <w:rPr>
+          <w:sz w:val="24"/>
+        </w:rPr>
+        <w:t xml:space="preserve"> = hexad</w:t>
       </w:r>
       <w:r>
         <w:rPr>
@@ -2415,9 +2502,15 @@
       </w:pPr>
       <w:r>
         <w:rPr>
-          <w:sz w:val="24"/>
-        </w:rPr>
-        <w:t xml:space="preserve">0b = </w:t>
+          <w:rFonts w:ascii="Consolas" w:hAnsi="Consolas"/>
+        </w:rPr>
+        <w:t>0b</w:t>
+      </w:r>
+      <w:r>
+        <w:rPr>
+          <w:sz w:val="24"/>
+        </w:rPr>
+        <w:t xml:space="preserve"> = </w:t>
       </w:r>
       <w:proofErr w:type="spellStart"/>
       <w:r>
@@ -2453,9 +2546,15 @@
       </w:pPr>
       <w:r>
         <w:rPr>
-          <w:sz w:val="24"/>
-        </w:rPr>
-        <w:t xml:space="preserve">0 octal </w:t>
+          <w:rFonts w:ascii="Consolas" w:hAnsi="Consolas"/>
+        </w:rPr>
+        <w:t>0</w:t>
+      </w:r>
+      <w:r>
+        <w:rPr>
+          <w:sz w:val="24"/>
+        </w:rPr>
+        <w:t xml:space="preserve"> octal </w:t>
       </w:r>
       <w:proofErr w:type="spellStart"/>
       <w:r>
@@ -2477,7 +2576,7 @@
       </w:pPr>
       <w:r>
         <w:rPr>
-          <w:sz w:val="24"/>
+          <w:rFonts w:ascii="Consolas" w:hAnsi="Consolas"/>
         </w:rPr>
         <w:t>(</w:t>
       </w:r>
@@ -2485,7 +2584,7 @@
       <w:proofErr w:type="gramStart"/>
       <w:r>
         <w:rPr>
-          <w:sz w:val="24"/>
+          <w:rFonts w:ascii="Consolas" w:hAnsi="Consolas"/>
         </w:rPr>
         <w:t>type</w:t>
       </w:r>
@@ -2493,23 +2592,29 @@
       <w:proofErr w:type="gramEnd"/>
       <w:r>
         <w:rPr>
-          <w:sz w:val="24"/>
+          <w:rFonts w:ascii="Consolas" w:hAnsi="Consolas"/>
         </w:rPr>
         <w:t>) &lt;</w:t>
       </w:r>
       <w:proofErr w:type="spellStart"/>
       <w:r>
         <w:rPr>
-          <w:sz w:val="24"/>
+          <w:rFonts w:ascii="Consolas" w:hAnsi="Consolas"/>
         </w:rPr>
         <w:t>value</w:t>
       </w:r>
       <w:proofErr w:type="spellEnd"/>
       <w:r>
         <w:rPr>
-          <w:sz w:val="24"/>
-        </w:rPr>
-        <w:t xml:space="preserve">&gt; = </w:t>
+          <w:rFonts w:ascii="Consolas" w:hAnsi="Consolas"/>
+        </w:rPr>
+        <w:t>&gt;</w:t>
+      </w:r>
+      <w:r>
+        <w:rPr>
+          <w:sz w:val="24"/>
+        </w:rPr>
+        <w:t xml:space="preserve"> = </w:t>
       </w:r>
       <w:proofErr w:type="spellStart"/>
       <w:r>
@@ -2747,8 +2852,944 @@
           <w:sz w:val="24"/>
         </w:rPr>
       </w:pPr>
+    </w:p>
+    <w:p>
+      <w:pPr>
+        <w:pStyle w:val="PargrafodaLista"/>
+        <w:numPr>
+          <w:ilvl w:val="0"/>
+          <w:numId w:val="1"/>
+        </w:numPr>
+        <w:spacing w:after="0"/>
+        <w:rPr>
+          <w:b/>
+          <w:sz w:val="24"/>
+        </w:rPr>
+      </w:pPr>
+      <w:r>
+        <w:rPr>
+          <w:b/>
+          <w:sz w:val="24"/>
+        </w:rPr>
+        <w:t xml:space="preserve">4 formatos de </w:t>
+      </w:r>
+      <w:proofErr w:type="spellStart"/>
+      <w:r>
+        <w:rPr>
+          <w:b/>
+          <w:sz w:val="24"/>
+        </w:rPr>
+        <w:t>Strings</w:t>
+      </w:r>
+      <w:proofErr w:type="spellEnd"/>
+      <w:r>
+        <w:rPr>
+          <w:b/>
+          <w:sz w:val="24"/>
+        </w:rPr>
+        <w:t>:</w:t>
+      </w:r>
+    </w:p>
+    <w:p>
+      <w:pPr>
+        <w:pStyle w:val="PargrafodaLista"/>
+        <w:numPr>
+          <w:ilvl w:val="1"/>
+          <w:numId w:val="1"/>
+        </w:numPr>
+        <w:spacing w:after="0"/>
+        <w:rPr>
+          <w:sz w:val="24"/>
+        </w:rPr>
+      </w:pPr>
+      <w:r>
+        <w:rPr>
+          <w:b/>
+          <w:sz w:val="24"/>
+        </w:rPr>
+        <w:t xml:space="preserve">Double </w:t>
+      </w:r>
+      <w:proofErr w:type="spellStart"/>
+      <w:r>
+        <w:rPr>
+          <w:b/>
+          <w:sz w:val="24"/>
+        </w:rPr>
+        <w:t>quoted</w:t>
+      </w:r>
+      <w:proofErr w:type="spellEnd"/>
+      <w:r>
+        <w:rPr>
+          <w:sz w:val="24"/>
+        </w:rPr>
+        <w:t xml:space="preserve"> -&gt; </w:t>
+      </w:r>
+      <w:r>
+        <w:rPr>
+          <w:rFonts w:ascii="Consolas" w:hAnsi="Consolas"/>
+        </w:rPr>
+        <w:t>“</w:t>
+      </w:r>
+      <w:proofErr w:type="spellStart"/>
+      <w:r>
+        <w:rPr>
+          <w:rFonts w:ascii="Consolas" w:hAnsi="Consolas"/>
+        </w:rPr>
+        <w:t>asdf</w:t>
+      </w:r>
+      <w:proofErr w:type="spellEnd"/>
+      <w:r>
+        <w:rPr>
+          <w:rFonts w:ascii="Consolas" w:hAnsi="Consolas"/>
+        </w:rPr>
+        <w:t>”</w:t>
+      </w:r>
+      <w:r>
+        <w:rPr>
+          <w:sz w:val="24"/>
+        </w:rPr>
+        <w:t xml:space="preserve"> -&gt; </w:t>
+      </w:r>
+      <w:r>
+        <w:rPr>
+          <w:b/>
+          <w:sz w:val="24"/>
+        </w:rPr>
+        <w:t>existe a interpretação</w:t>
+      </w:r>
+    </w:p>
+    <w:p>
+      <w:pPr>
+        <w:pStyle w:val="PargrafodaLista"/>
+        <w:numPr>
+          <w:ilvl w:val="2"/>
+          <w:numId w:val="1"/>
+        </w:numPr>
+        <w:spacing w:after="0"/>
+        <w:rPr>
+          <w:sz w:val="24"/>
+        </w:rPr>
+      </w:pPr>
+      <w:r>
+        <w:rPr>
+          <w:rFonts w:ascii="Consolas" w:hAnsi="Consolas"/>
+        </w:rPr>
+        <w:t>“PHP \</w:t>
+      </w:r>
+      <w:proofErr w:type="gramStart"/>
+      <w:r>
+        <w:rPr>
+          <w:rFonts w:ascii="Consolas" w:hAnsi="Consolas"/>
+        </w:rPr>
+        <w:t>u{</w:t>
+      </w:r>
+      <w:proofErr w:type="gramEnd"/>
+      <w:r>
+        <w:rPr>
+          <w:rFonts w:ascii="Consolas" w:hAnsi="Consolas"/>
+        </w:rPr>
+        <w:t>1F418}”</w:t>
+      </w:r>
+      <w:r>
+        <w:t xml:space="preserve"> </w:t>
+      </w:r>
+      <w:r>
+        <w:rPr>
+          <w:sz w:val="24"/>
+        </w:rPr>
+        <w:t xml:space="preserve">-&gt; </w:t>
+      </w:r>
+      <w:r>
+        <w:rPr>
+          <w:rFonts w:ascii="Consolas" w:hAnsi="Consolas"/>
+        </w:rPr>
+        <w:t xml:space="preserve">PHP&lt;símbolo de </w:t>
+      </w:r>
+      <w:r>
+        <w:rPr>
+          <w:rFonts w:ascii="Consolas" w:hAnsi="Consolas"/>
+        </w:rPr>
+        <w:t>\u{1F418}</w:t>
+      </w:r>
+      <w:r>
+        <w:rPr>
+          <w:rFonts w:ascii="Consolas" w:hAnsi="Consolas"/>
+        </w:rPr>
+        <w:t>&gt;</w:t>
+      </w:r>
+    </w:p>
+    <w:p>
+      <w:pPr>
+        <w:pStyle w:val="PargrafodaLista"/>
+        <w:spacing w:after="0"/>
+        <w:ind w:left="1800"/>
+        <w:rPr>
+          <w:sz w:val="24"/>
+        </w:rPr>
+      </w:pPr>
+    </w:p>
+    <w:p>
+      <w:pPr>
+        <w:pStyle w:val="PargrafodaLista"/>
+        <w:numPr>
+          <w:ilvl w:val="1"/>
+          <w:numId w:val="1"/>
+        </w:numPr>
+        <w:spacing w:after="0"/>
+        <w:rPr>
+          <w:sz w:val="24"/>
+        </w:rPr>
+      </w:pPr>
+      <w:r>
+        <w:rPr>
+          <w:b/>
+          <w:sz w:val="24"/>
+        </w:rPr>
+        <w:t xml:space="preserve">Single </w:t>
+      </w:r>
+      <w:proofErr w:type="spellStart"/>
+      <w:r>
+        <w:rPr>
+          <w:b/>
+          <w:sz w:val="24"/>
+        </w:rPr>
+        <w:t>quoted</w:t>
+      </w:r>
+      <w:proofErr w:type="spellEnd"/>
+      <w:r>
+        <w:rPr>
+          <w:sz w:val="24"/>
+        </w:rPr>
+        <w:t xml:space="preserve"> -&gt; </w:t>
+      </w:r>
+      <w:r>
+        <w:rPr>
+          <w:rFonts w:ascii="Consolas" w:hAnsi="Consolas"/>
+        </w:rPr>
+        <w:t>‘</w:t>
+      </w:r>
+      <w:proofErr w:type="spellStart"/>
+      <w:r>
+        <w:rPr>
+          <w:rFonts w:ascii="Consolas" w:hAnsi="Consolas"/>
+        </w:rPr>
+        <w:t>asdf</w:t>
+      </w:r>
+      <w:proofErr w:type="spellEnd"/>
+      <w:r>
+        <w:rPr>
+          <w:rFonts w:ascii="Consolas" w:hAnsi="Consolas"/>
+        </w:rPr>
+        <w:t>’</w:t>
+      </w:r>
+      <w:r>
+        <w:rPr>
+          <w:sz w:val="24"/>
+        </w:rPr>
+        <w:t xml:space="preserve"> -&gt; </w:t>
+      </w:r>
+      <w:r>
+        <w:rPr>
+          <w:b/>
+          <w:sz w:val="24"/>
+        </w:rPr>
+        <w:t>não existe a interpretação</w:t>
+      </w:r>
+    </w:p>
+    <w:p>
+      <w:pPr>
+        <w:pStyle w:val="PargrafodaLista"/>
+        <w:numPr>
+          <w:ilvl w:val="2"/>
+          <w:numId w:val="1"/>
+        </w:numPr>
+        <w:spacing w:after="0"/>
+        <w:rPr>
+          <w:sz w:val="24"/>
+        </w:rPr>
+      </w:pPr>
+      <w:r>
+        <w:rPr>
+          <w:rFonts w:ascii="Consolas" w:hAnsi="Consolas"/>
+        </w:rPr>
+        <w:t>‘PHP \</w:t>
+      </w:r>
+      <w:proofErr w:type="gramStart"/>
+      <w:r>
+        <w:rPr>
+          <w:rFonts w:ascii="Consolas" w:hAnsi="Consolas"/>
+        </w:rPr>
+        <w:t>u{</w:t>
+      </w:r>
+      <w:proofErr w:type="gramEnd"/>
+      <w:r>
+        <w:rPr>
+          <w:rFonts w:ascii="Consolas" w:hAnsi="Consolas"/>
+        </w:rPr>
+        <w:t>1F418}’</w:t>
+      </w:r>
+      <w:r>
+        <w:rPr>
+          <w:sz w:val="24"/>
+        </w:rPr>
+        <w:t xml:space="preserve"> -&gt; </w:t>
+      </w:r>
+      <w:r>
+        <w:rPr>
+          <w:rFonts w:ascii="Consolas" w:hAnsi="Consolas"/>
+        </w:rPr>
+        <w:t>PHP\u{1F418}</w:t>
+      </w:r>
+    </w:p>
+    <w:p>
+      <w:pPr>
+        <w:pStyle w:val="PargrafodaLista"/>
+        <w:spacing w:after="0"/>
+        <w:ind w:left="1080"/>
+        <w:rPr>
+          <w:sz w:val="24"/>
+        </w:rPr>
+      </w:pPr>
+    </w:p>
+    <w:p>
+      <w:pPr>
+        <w:pStyle w:val="PargrafodaLista"/>
+        <w:spacing w:after="0"/>
+        <w:ind w:left="1800"/>
+        <w:rPr>
+          <w:sz w:val="24"/>
+        </w:rPr>
+      </w:pPr>
+      <w:r>
+        <w:rPr>
+          <w:sz w:val="24"/>
+        </w:rPr>
+        <w:t xml:space="preserve">A exceção é quando se passa uma </w:t>
+      </w:r>
+      <w:r>
+        <w:rPr>
+          <w:b/>
+          <w:sz w:val="24"/>
+        </w:rPr>
+        <w:t xml:space="preserve">constante </w:t>
+      </w:r>
+      <w:r>
+        <w:rPr>
+          <w:sz w:val="24"/>
+        </w:rPr>
+        <w:t xml:space="preserve">ao invés de uma </w:t>
+      </w:r>
+      <w:r>
+        <w:rPr>
+          <w:b/>
+          <w:sz w:val="24"/>
+        </w:rPr>
+        <w:t>variável</w:t>
+      </w:r>
+      <w:r>
+        <w:rPr>
+          <w:sz w:val="24"/>
+        </w:rPr>
+        <w:t>. Nesse caso, não há interpretação na área.</w:t>
+      </w:r>
+    </w:p>
+    <w:p>
+      <w:pPr>
+        <w:pStyle w:val="PargrafodaLista"/>
+        <w:spacing w:after="0"/>
+        <w:ind w:left="1800"/>
+        <w:rPr>
+          <w:sz w:val="24"/>
+        </w:rPr>
+      </w:pPr>
+    </w:p>
+    <w:p>
+      <w:pPr>
+        <w:pStyle w:val="PargrafodaLista"/>
+        <w:spacing w:after="0"/>
+        <w:ind w:left="1800"/>
+        <w:rPr>
+          <w:sz w:val="24"/>
+        </w:rPr>
+      </w:pPr>
+      <w:proofErr w:type="spellStart"/>
+      <w:r>
+        <w:rPr>
+          <w:sz w:val="24"/>
+        </w:rPr>
+        <w:t>Concatenation</w:t>
+      </w:r>
+      <w:proofErr w:type="spellEnd"/>
+      <w:r>
+        <w:rPr>
+          <w:sz w:val="24"/>
+        </w:rPr>
+        <w:t xml:space="preserve"> </w:t>
+      </w:r>
+      <w:proofErr w:type="spellStart"/>
+      <w:r>
+        <w:rPr>
+          <w:sz w:val="24"/>
+        </w:rPr>
+        <w:t>operator</w:t>
+      </w:r>
+      <w:proofErr w:type="spellEnd"/>
+      <w:r>
+        <w:rPr>
+          <w:sz w:val="24"/>
+        </w:rPr>
+        <w:t xml:space="preserve"> -&gt; </w:t>
+      </w:r>
+      <w:r>
+        <w:rPr>
+          <w:rFonts w:ascii="Consolas" w:hAnsi="Consolas"/>
+        </w:rPr>
+        <w:t>“</w:t>
+      </w:r>
+      <w:proofErr w:type="spellStart"/>
+      <w:r>
+        <w:rPr>
+          <w:rFonts w:ascii="Consolas" w:hAnsi="Consolas"/>
+        </w:rPr>
+        <w:t>asdf</w:t>
+      </w:r>
+      <w:proofErr w:type="spellEnd"/>
+      <w:proofErr w:type="gramStart"/>
+      <w:r>
+        <w:rPr>
+          <w:rFonts w:ascii="Consolas" w:hAnsi="Consolas"/>
+        </w:rPr>
+        <w:t>” .</w:t>
+      </w:r>
+      <w:proofErr w:type="gramEnd"/>
+      <w:r>
+        <w:rPr>
+          <w:rFonts w:ascii="Consolas" w:hAnsi="Consolas"/>
+        </w:rPr>
+        <w:t xml:space="preserve"> “</w:t>
+      </w:r>
+      <w:proofErr w:type="spellStart"/>
+      <w:proofErr w:type="gramStart"/>
+      <w:r>
+        <w:rPr>
+          <w:rFonts w:ascii="Consolas" w:hAnsi="Consolas"/>
+        </w:rPr>
+        <w:t>ghjk</w:t>
+      </w:r>
+      <w:proofErr w:type="spellEnd"/>
+      <w:proofErr w:type="gramEnd"/>
+      <w:r>
+        <w:rPr>
+          <w:rFonts w:ascii="Consolas" w:hAnsi="Consolas"/>
+        </w:rPr>
+        <w:t>”</w:t>
+      </w:r>
+    </w:p>
+    <w:p>
+      <w:pPr>
+        <w:pStyle w:val="PargrafodaLista"/>
+        <w:spacing w:after="0"/>
+        <w:ind w:left="1080"/>
+        <w:rPr>
+          <w:sz w:val="24"/>
+        </w:rPr>
+      </w:pPr>
+    </w:p>
+    <w:p>
+      <w:pPr>
+        <w:pStyle w:val="PargrafodaLista"/>
+        <w:numPr>
+          <w:ilvl w:val="1"/>
+          <w:numId w:val="1"/>
+        </w:numPr>
+        <w:spacing w:after="0"/>
+        <w:rPr>
+          <w:sz w:val="24"/>
+        </w:rPr>
+      </w:pPr>
+      <w:proofErr w:type="spellStart"/>
+      <w:r>
+        <w:rPr>
+          <w:b/>
+          <w:sz w:val="24"/>
+        </w:rPr>
+        <w:t>Heredoc</w:t>
+      </w:r>
+      <w:proofErr w:type="spellEnd"/>
+      <w:r>
+        <w:rPr>
+          <w:sz w:val="24"/>
+        </w:rPr>
+        <w:t xml:space="preserve"> -&gt; </w:t>
+      </w:r>
+      <w:r>
+        <w:rPr>
+          <w:sz w:val="24"/>
+        </w:rPr>
+        <w:t xml:space="preserve">bloco de </w:t>
+      </w:r>
+      <w:proofErr w:type="spellStart"/>
+      <w:r>
+        <w:rPr>
+          <w:sz w:val="24"/>
+        </w:rPr>
+        <w:t>string</w:t>
+      </w:r>
+      <w:proofErr w:type="spellEnd"/>
+      <w:r>
+        <w:rPr>
+          <w:sz w:val="24"/>
+        </w:rPr>
+        <w:t xml:space="preserve"> -&gt; as palavras de início e fim de bloco de </w:t>
+      </w:r>
+      <w:proofErr w:type="spellStart"/>
+      <w:r>
+        <w:rPr>
+          <w:sz w:val="24"/>
+        </w:rPr>
+        <w:t>string</w:t>
+      </w:r>
+      <w:proofErr w:type="spellEnd"/>
+      <w:r>
+        <w:rPr>
+          <w:sz w:val="24"/>
+        </w:rPr>
+        <w:t xml:space="preserve"> devem ser a mesma palavra</w:t>
+      </w:r>
+      <w:r>
+        <w:rPr>
+          <w:sz w:val="24"/>
+        </w:rPr>
+        <w:t xml:space="preserve">, e </w:t>
+      </w:r>
+      <w:r>
+        <w:rPr>
+          <w:b/>
+          <w:sz w:val="24"/>
+        </w:rPr>
+        <w:t>existe a interpretação</w:t>
+      </w:r>
+      <w:r>
+        <w:rPr>
+          <w:sz w:val="24"/>
+        </w:rPr>
+        <w:t xml:space="preserve">, assim como em </w:t>
+      </w:r>
+      <w:proofErr w:type="spellStart"/>
+      <w:r>
+        <w:rPr>
+          <w:b/>
+          <w:sz w:val="24"/>
+        </w:rPr>
+        <w:t>double</w:t>
+      </w:r>
+      <w:proofErr w:type="spellEnd"/>
+      <w:r>
+        <w:rPr>
+          <w:b/>
+          <w:sz w:val="24"/>
+        </w:rPr>
+        <w:t xml:space="preserve"> </w:t>
+      </w:r>
+      <w:proofErr w:type="spellStart"/>
+      <w:r>
+        <w:rPr>
+          <w:b/>
+          <w:sz w:val="24"/>
+        </w:rPr>
+        <w:t>quoted</w:t>
+      </w:r>
+      <w:proofErr w:type="spellEnd"/>
+    </w:p>
+    <w:p>
+      <w:pPr>
+        <w:pStyle w:val="PargrafodaLista"/>
+        <w:spacing w:after="0"/>
+        <w:ind w:left="1800"/>
+        <w:rPr>
+          <w:sz w:val="24"/>
+        </w:rPr>
+      </w:pPr>
+    </w:p>
+    <w:p>
+      <w:pPr>
+        <w:pStyle w:val="PargrafodaLista"/>
+        <w:spacing w:after="0"/>
+        <w:ind w:left="1800"/>
+        <w:rPr>
+          <w:rFonts w:ascii="Consolas" w:hAnsi="Consolas"/>
+        </w:rPr>
+      </w:pPr>
+      <w:proofErr w:type="spellStart"/>
+      <w:proofErr w:type="gramStart"/>
+      <w:r>
+        <w:rPr>
+          <w:rFonts w:ascii="Consolas" w:hAnsi="Consolas"/>
+        </w:rPr>
+        <w:t>echo</w:t>
+      </w:r>
+      <w:proofErr w:type="spellEnd"/>
+      <w:proofErr w:type="gramEnd"/>
+      <w:r>
+        <w:rPr>
+          <w:rFonts w:ascii="Consolas" w:hAnsi="Consolas"/>
+        </w:rPr>
+        <w:t xml:space="preserve"> &lt;&lt;&lt; [palavra de início de bloco]</w:t>
+      </w:r>
+    </w:p>
+    <w:p>
+      <w:pPr>
+        <w:pStyle w:val="PargrafodaLista"/>
+        <w:spacing w:after="0"/>
+        <w:ind w:left="1800"/>
+        <w:rPr>
+          <w:rFonts w:ascii="Consolas" w:hAnsi="Consolas"/>
+        </w:rPr>
+      </w:pPr>
+      <w:r>
+        <w:rPr>
+          <w:rFonts w:ascii="Consolas" w:hAnsi="Consolas"/>
+        </w:rPr>
+        <w:t>&lt;</w:t>
+      </w:r>
+      <w:proofErr w:type="gramStart"/>
+      <w:r>
+        <w:rPr>
+          <w:rFonts w:ascii="Consolas" w:hAnsi="Consolas"/>
+        </w:rPr>
+        <w:t>conteúdo</w:t>
+      </w:r>
+      <w:proofErr w:type="gramEnd"/>
+      <w:r>
+        <w:rPr>
+          <w:rFonts w:ascii="Consolas" w:hAnsi="Consolas"/>
+        </w:rPr>
+        <w:t xml:space="preserve"> do bloco de </w:t>
+      </w:r>
+      <w:proofErr w:type="spellStart"/>
+      <w:r>
+        <w:rPr>
+          <w:rFonts w:ascii="Consolas" w:hAnsi="Consolas"/>
+        </w:rPr>
+        <w:t>string</w:t>
+      </w:r>
+      <w:proofErr w:type="spellEnd"/>
+      <w:r>
+        <w:rPr>
+          <w:rFonts w:ascii="Consolas" w:hAnsi="Consolas"/>
+        </w:rPr>
+        <w:t>&gt;</w:t>
+      </w:r>
+    </w:p>
+    <w:p>
+      <w:pPr>
+        <w:pStyle w:val="PargrafodaLista"/>
+        <w:spacing w:after="0"/>
+        <w:ind w:left="1800"/>
+        <w:rPr>
+          <w:sz w:val="24"/>
+        </w:rPr>
+      </w:pPr>
+      <w:r>
+        <w:rPr>
+          <w:rFonts w:ascii="Consolas" w:hAnsi="Consolas"/>
+        </w:rPr>
+        <w:t>[</w:t>
+      </w:r>
+      <w:proofErr w:type="gramStart"/>
+      <w:r>
+        <w:rPr>
+          <w:rFonts w:ascii="Consolas" w:hAnsi="Consolas"/>
+        </w:rPr>
+        <w:t>palavra</w:t>
+      </w:r>
+      <w:proofErr w:type="gramEnd"/>
+      <w:r>
+        <w:rPr>
+          <w:rFonts w:ascii="Consolas" w:hAnsi="Consolas"/>
+        </w:rPr>
+        <w:t xml:space="preserve"> de </w:t>
+      </w:r>
+      <w:r>
+        <w:rPr>
+          <w:rFonts w:ascii="Consolas" w:hAnsi="Consolas"/>
+        </w:rPr>
+        <w:t xml:space="preserve">fim </w:t>
+      </w:r>
+      <w:r>
+        <w:rPr>
+          <w:rFonts w:ascii="Consolas" w:hAnsi="Consolas"/>
+        </w:rPr>
+        <w:t>de bloco]</w:t>
+      </w:r>
+      <w:r>
+        <w:rPr>
+          <w:rFonts w:ascii="Consolas" w:hAnsi="Consolas"/>
+        </w:rPr>
+        <w:t>;</w:t>
+      </w:r>
+    </w:p>
+    <w:p>
+      <w:pPr>
+        <w:spacing w:after="0"/>
+        <w:rPr>
+          <w:sz w:val="24"/>
+        </w:rPr>
+      </w:pPr>
+    </w:p>
+    <w:p>
+      <w:pPr>
+        <w:pStyle w:val="PargrafodaLista"/>
+        <w:numPr>
+          <w:ilvl w:val="1"/>
+          <w:numId w:val="1"/>
+        </w:numPr>
+        <w:spacing w:after="0"/>
+        <w:rPr>
+          <w:sz w:val="24"/>
+        </w:rPr>
+      </w:pPr>
+      <w:proofErr w:type="spellStart"/>
+      <w:r>
+        <w:rPr>
+          <w:b/>
+          <w:sz w:val="24"/>
+        </w:rPr>
+        <w:t>Now</w:t>
+      </w:r>
+      <w:r>
+        <w:rPr>
+          <w:b/>
+          <w:sz w:val="24"/>
+        </w:rPr>
+        <w:t>doc</w:t>
+      </w:r>
+      <w:proofErr w:type="spellEnd"/>
+      <w:r>
+        <w:rPr>
+          <w:sz w:val="24"/>
+        </w:rPr>
+        <w:t xml:space="preserve"> -&gt; bloco de </w:t>
+      </w:r>
+      <w:proofErr w:type="spellStart"/>
+      <w:r>
+        <w:rPr>
+          <w:sz w:val="24"/>
+        </w:rPr>
+        <w:t>string</w:t>
+      </w:r>
+      <w:proofErr w:type="spellEnd"/>
+      <w:r>
+        <w:rPr>
+          <w:sz w:val="24"/>
+        </w:rPr>
+        <w:t xml:space="preserve"> -&gt; as palavras de início e fim de bloco de </w:t>
+      </w:r>
+      <w:proofErr w:type="spellStart"/>
+      <w:r>
+        <w:rPr>
+          <w:sz w:val="24"/>
+        </w:rPr>
+        <w:t>string</w:t>
+      </w:r>
+      <w:proofErr w:type="spellEnd"/>
+      <w:r>
+        <w:rPr>
+          <w:sz w:val="24"/>
+        </w:rPr>
+        <w:t xml:space="preserve"> devem ser a mesma palavra, e </w:t>
+      </w:r>
+      <w:r>
+        <w:rPr>
+          <w:b/>
+          <w:sz w:val="24"/>
+        </w:rPr>
+        <w:t>não e</w:t>
+      </w:r>
+      <w:r>
+        <w:rPr>
+          <w:b/>
+          <w:sz w:val="24"/>
+        </w:rPr>
+        <w:t>xiste a interpretação</w:t>
+      </w:r>
+      <w:r>
+        <w:rPr>
+          <w:sz w:val="24"/>
+        </w:rPr>
+        <w:t xml:space="preserve">, assim como em </w:t>
+      </w:r>
+      <w:r>
+        <w:rPr>
+          <w:b/>
+          <w:sz w:val="24"/>
+        </w:rPr>
+        <w:t xml:space="preserve">single </w:t>
+      </w:r>
+      <w:proofErr w:type="spellStart"/>
+      <w:r>
+        <w:rPr>
+          <w:b/>
+          <w:sz w:val="24"/>
+        </w:rPr>
+        <w:t>quoted</w:t>
+      </w:r>
+      <w:proofErr w:type="spellEnd"/>
+    </w:p>
+    <w:p>
+      <w:pPr>
+        <w:pStyle w:val="PargrafodaLista"/>
+        <w:spacing w:after="0"/>
+        <w:ind w:left="1800"/>
+        <w:rPr>
+          <w:sz w:val="24"/>
+        </w:rPr>
+      </w:pPr>
+    </w:p>
+    <w:p>
+      <w:pPr>
+        <w:pStyle w:val="PargrafodaLista"/>
+        <w:spacing w:after="0"/>
+        <w:ind w:left="1800"/>
+        <w:rPr>
+          <w:rFonts w:ascii="Consolas" w:hAnsi="Consolas"/>
+        </w:rPr>
+      </w:pPr>
+      <w:proofErr w:type="spellStart"/>
+      <w:proofErr w:type="gramStart"/>
+      <w:r>
+        <w:rPr>
+          <w:rFonts w:ascii="Consolas" w:hAnsi="Consolas"/>
+        </w:rPr>
+        <w:t>echo</w:t>
+      </w:r>
+      <w:proofErr w:type="spellEnd"/>
+      <w:proofErr w:type="gramEnd"/>
+      <w:r>
+        <w:rPr>
+          <w:rFonts w:ascii="Consolas" w:hAnsi="Consolas"/>
+        </w:rPr>
+        <w:t xml:space="preserve"> &lt;&lt;&lt; </w:t>
+      </w:r>
+      <w:r>
+        <w:rPr>
+          <w:rFonts w:ascii="Consolas" w:hAnsi="Consolas"/>
+        </w:rPr>
+        <w:t>‘</w:t>
+      </w:r>
+      <w:r>
+        <w:rPr>
+          <w:rFonts w:ascii="Consolas" w:hAnsi="Consolas"/>
+        </w:rPr>
+        <w:t>[palavra de início de bloco]</w:t>
+      </w:r>
+      <w:r>
+        <w:rPr>
+          <w:rFonts w:ascii="Consolas" w:hAnsi="Consolas"/>
+        </w:rPr>
+        <w:t>’</w:t>
+      </w:r>
+    </w:p>
+    <w:p>
+      <w:pPr>
+        <w:pStyle w:val="PargrafodaLista"/>
+        <w:spacing w:after="0"/>
+        <w:ind w:left="1800"/>
+        <w:rPr>
+          <w:rFonts w:ascii="Consolas" w:hAnsi="Consolas"/>
+        </w:rPr>
+      </w:pPr>
+      <w:r>
+        <w:rPr>
+          <w:rFonts w:ascii="Consolas" w:hAnsi="Consolas"/>
+        </w:rPr>
+        <w:t>&lt;</w:t>
+      </w:r>
+      <w:proofErr w:type="gramStart"/>
+      <w:r>
+        <w:rPr>
+          <w:rFonts w:ascii="Consolas" w:hAnsi="Consolas"/>
+        </w:rPr>
+        <w:t>conteúdo</w:t>
+      </w:r>
+      <w:proofErr w:type="gramEnd"/>
+      <w:r>
+        <w:rPr>
+          <w:rFonts w:ascii="Consolas" w:hAnsi="Consolas"/>
+        </w:rPr>
+        <w:t xml:space="preserve"> do bloco de </w:t>
+      </w:r>
+      <w:proofErr w:type="spellStart"/>
+      <w:r>
+        <w:rPr>
+          <w:rFonts w:ascii="Consolas" w:hAnsi="Consolas"/>
+        </w:rPr>
+        <w:t>string</w:t>
+      </w:r>
+      <w:proofErr w:type="spellEnd"/>
+      <w:r>
+        <w:rPr>
+          <w:rFonts w:ascii="Consolas" w:hAnsi="Consolas"/>
+        </w:rPr>
+        <w:t>&gt;</w:t>
+      </w:r>
+    </w:p>
+    <w:p>
+      <w:pPr>
+        <w:pStyle w:val="PargrafodaLista"/>
+        <w:spacing w:after="0"/>
+        <w:ind w:left="1800"/>
+        <w:rPr>
+          <w:sz w:val="24"/>
+        </w:rPr>
+      </w:pPr>
+      <w:r>
+        <w:rPr>
+          <w:rFonts w:ascii="Consolas" w:hAnsi="Consolas"/>
+        </w:rPr>
+        <w:t>[</w:t>
+      </w:r>
+      <w:proofErr w:type="gramStart"/>
+      <w:r>
+        <w:rPr>
+          <w:rFonts w:ascii="Consolas" w:hAnsi="Consolas"/>
+        </w:rPr>
+        <w:t>palavra</w:t>
+      </w:r>
+      <w:proofErr w:type="gramEnd"/>
+      <w:r>
+        <w:rPr>
+          <w:rFonts w:ascii="Consolas" w:hAnsi="Consolas"/>
+        </w:rPr>
+        <w:t xml:space="preserve"> de fim de bloco];</w:t>
+      </w:r>
+    </w:p>
+    <w:p>
+      <w:pPr>
+        <w:pStyle w:val="PargrafodaLista"/>
+        <w:spacing w:after="0"/>
+        <w:ind w:left="1080"/>
+        <w:rPr>
+          <w:b/>
+          <w:sz w:val="24"/>
+        </w:rPr>
+      </w:pPr>
       <w:bookmarkStart w:id="0" w:name="_GoBack"/>
       <w:bookmarkEnd w:id="0"/>
+    </w:p>
+    <w:p>
+      <w:pPr>
+        <w:pStyle w:val="PargrafodaLista"/>
+        <w:numPr>
+          <w:ilvl w:val="0"/>
+          <w:numId w:val="1"/>
+        </w:numPr>
+        <w:spacing w:after="0"/>
+        <w:rPr>
+          <w:b/>
+          <w:sz w:val="24"/>
+        </w:rPr>
+      </w:pPr>
     </w:p>
     <w:sectPr>
       <w:pgSz w:w="11906" w:h="16838"/>

</xml_diff>

<commit_message>
Chore: Upload class 25-01-25, 27-01-25, 28-01-25
</commit_message>
<xml_diff>
--- a/Theory/Aulas Teóricas.docx
+++ b/Theory/Aulas Teóricas.docx
@@ -3003,14 +3003,465 @@
         <w:rPr>
           <w:rFonts w:ascii="Consolas" w:hAnsi="Consolas"/>
         </w:rPr>
-        <w:t xml:space="preserve">PHP&lt;símbolo de </w:t>
-      </w:r>
-      <w:r>
-        <w:rPr>
-          <w:rFonts w:ascii="Consolas" w:hAnsi="Consolas"/>
-        </w:rPr>
-        <w:t>\u{1F418}</w:t>
-      </w:r>
+        <w:t>PHP&lt;símbolo de \u{1F418}&gt;</w:t>
+      </w:r>
+    </w:p>
+    <w:p>
+      <w:pPr>
+        <w:pStyle w:val="PargrafodaLista"/>
+        <w:spacing w:after="0"/>
+        <w:ind w:left="1800"/>
+        <w:rPr>
+          <w:sz w:val="24"/>
+        </w:rPr>
+      </w:pPr>
+    </w:p>
+    <w:p>
+      <w:pPr>
+        <w:pStyle w:val="PargrafodaLista"/>
+        <w:numPr>
+          <w:ilvl w:val="1"/>
+          <w:numId w:val="1"/>
+        </w:numPr>
+        <w:spacing w:after="0"/>
+        <w:rPr>
+          <w:sz w:val="24"/>
+        </w:rPr>
+      </w:pPr>
+      <w:r>
+        <w:rPr>
+          <w:b/>
+          <w:sz w:val="24"/>
+        </w:rPr>
+        <w:t xml:space="preserve">Single </w:t>
+      </w:r>
+      <w:proofErr w:type="spellStart"/>
+      <w:r>
+        <w:rPr>
+          <w:b/>
+          <w:sz w:val="24"/>
+        </w:rPr>
+        <w:t>quoted</w:t>
+      </w:r>
+      <w:proofErr w:type="spellEnd"/>
+      <w:r>
+        <w:rPr>
+          <w:sz w:val="24"/>
+        </w:rPr>
+        <w:t xml:space="preserve"> -&gt; </w:t>
+      </w:r>
+      <w:r>
+        <w:rPr>
+          <w:rFonts w:ascii="Consolas" w:hAnsi="Consolas"/>
+        </w:rPr>
+        <w:t>‘</w:t>
+      </w:r>
+      <w:proofErr w:type="spellStart"/>
+      <w:r>
+        <w:rPr>
+          <w:rFonts w:ascii="Consolas" w:hAnsi="Consolas"/>
+        </w:rPr>
+        <w:t>asdf</w:t>
+      </w:r>
+      <w:proofErr w:type="spellEnd"/>
+      <w:r>
+        <w:rPr>
+          <w:rFonts w:ascii="Consolas" w:hAnsi="Consolas"/>
+        </w:rPr>
+        <w:t>’</w:t>
+      </w:r>
+      <w:r>
+        <w:rPr>
+          <w:sz w:val="24"/>
+        </w:rPr>
+        <w:t xml:space="preserve"> -&gt; </w:t>
+      </w:r>
+      <w:r>
+        <w:rPr>
+          <w:b/>
+          <w:sz w:val="24"/>
+        </w:rPr>
+        <w:t>não existe a interpretação</w:t>
+      </w:r>
+    </w:p>
+    <w:p>
+      <w:pPr>
+        <w:pStyle w:val="PargrafodaLista"/>
+        <w:numPr>
+          <w:ilvl w:val="2"/>
+          <w:numId w:val="1"/>
+        </w:numPr>
+        <w:spacing w:after="0"/>
+        <w:rPr>
+          <w:sz w:val="24"/>
+        </w:rPr>
+      </w:pPr>
+      <w:r>
+        <w:rPr>
+          <w:rFonts w:ascii="Consolas" w:hAnsi="Consolas"/>
+        </w:rPr>
+        <w:t>‘PHP \</w:t>
+      </w:r>
+      <w:proofErr w:type="gramStart"/>
+      <w:r>
+        <w:rPr>
+          <w:rFonts w:ascii="Consolas" w:hAnsi="Consolas"/>
+        </w:rPr>
+        <w:t>u{</w:t>
+      </w:r>
+      <w:proofErr w:type="gramEnd"/>
+      <w:r>
+        <w:rPr>
+          <w:rFonts w:ascii="Consolas" w:hAnsi="Consolas"/>
+        </w:rPr>
+        <w:t>1F418}’</w:t>
+      </w:r>
+      <w:r>
+        <w:rPr>
+          <w:sz w:val="24"/>
+        </w:rPr>
+        <w:t xml:space="preserve"> -&gt; </w:t>
+      </w:r>
+      <w:r>
+        <w:rPr>
+          <w:rFonts w:ascii="Consolas" w:hAnsi="Consolas"/>
+        </w:rPr>
+        <w:t>PHP\u{1F418}</w:t>
+      </w:r>
+    </w:p>
+    <w:p>
+      <w:pPr>
+        <w:pStyle w:val="PargrafodaLista"/>
+        <w:spacing w:after="0"/>
+        <w:ind w:left="1080"/>
+        <w:rPr>
+          <w:sz w:val="24"/>
+        </w:rPr>
+      </w:pPr>
+    </w:p>
+    <w:p>
+      <w:pPr>
+        <w:pStyle w:val="PargrafodaLista"/>
+        <w:spacing w:after="0"/>
+        <w:ind w:left="1800"/>
+        <w:rPr>
+          <w:sz w:val="24"/>
+        </w:rPr>
+      </w:pPr>
+      <w:r>
+        <w:rPr>
+          <w:sz w:val="24"/>
+        </w:rPr>
+        <w:t xml:space="preserve">A exceção é quando se passa uma </w:t>
+      </w:r>
+      <w:r>
+        <w:rPr>
+          <w:b/>
+          <w:sz w:val="24"/>
+        </w:rPr>
+        <w:t xml:space="preserve">constante </w:t>
+      </w:r>
+      <w:r>
+        <w:rPr>
+          <w:sz w:val="24"/>
+        </w:rPr>
+        <w:t xml:space="preserve">ao invés de uma </w:t>
+      </w:r>
+      <w:r>
+        <w:rPr>
+          <w:b/>
+          <w:sz w:val="24"/>
+        </w:rPr>
+        <w:t>variável</w:t>
+      </w:r>
+      <w:r>
+        <w:rPr>
+          <w:sz w:val="24"/>
+        </w:rPr>
+        <w:t>. Nesse caso, não há interpretação na área.</w:t>
+      </w:r>
+    </w:p>
+    <w:p>
+      <w:pPr>
+        <w:pStyle w:val="PargrafodaLista"/>
+        <w:spacing w:after="0"/>
+        <w:ind w:left="1800"/>
+        <w:rPr>
+          <w:sz w:val="24"/>
+        </w:rPr>
+      </w:pPr>
+    </w:p>
+    <w:p>
+      <w:pPr>
+        <w:pStyle w:val="PargrafodaLista"/>
+        <w:spacing w:after="0"/>
+        <w:ind w:left="1800"/>
+        <w:rPr>
+          <w:sz w:val="24"/>
+        </w:rPr>
+      </w:pPr>
+      <w:proofErr w:type="spellStart"/>
+      <w:r>
+        <w:rPr>
+          <w:sz w:val="24"/>
+        </w:rPr>
+        <w:t>Concatenation</w:t>
+      </w:r>
+      <w:proofErr w:type="spellEnd"/>
+      <w:r>
+        <w:rPr>
+          <w:sz w:val="24"/>
+        </w:rPr>
+        <w:t xml:space="preserve"> </w:t>
+      </w:r>
+      <w:proofErr w:type="spellStart"/>
+      <w:r>
+        <w:rPr>
+          <w:sz w:val="24"/>
+        </w:rPr>
+        <w:t>operator</w:t>
+      </w:r>
+      <w:proofErr w:type="spellEnd"/>
+      <w:r>
+        <w:rPr>
+          <w:sz w:val="24"/>
+        </w:rPr>
+        <w:t xml:space="preserve"> -&gt; </w:t>
+      </w:r>
+      <w:r>
+        <w:rPr>
+          <w:rFonts w:ascii="Consolas" w:hAnsi="Consolas"/>
+        </w:rPr>
+        <w:t>“</w:t>
+      </w:r>
+      <w:proofErr w:type="spellStart"/>
+      <w:r>
+        <w:rPr>
+          <w:rFonts w:ascii="Consolas" w:hAnsi="Consolas"/>
+        </w:rPr>
+        <w:t>asdf</w:t>
+      </w:r>
+      <w:proofErr w:type="spellEnd"/>
+      <w:proofErr w:type="gramStart"/>
+      <w:r>
+        <w:rPr>
+          <w:rFonts w:ascii="Consolas" w:hAnsi="Consolas"/>
+        </w:rPr>
+        <w:t>” .</w:t>
+      </w:r>
+      <w:proofErr w:type="gramEnd"/>
+      <w:r>
+        <w:rPr>
+          <w:rFonts w:ascii="Consolas" w:hAnsi="Consolas"/>
+        </w:rPr>
+        <w:t xml:space="preserve"> “</w:t>
+      </w:r>
+      <w:proofErr w:type="spellStart"/>
+      <w:proofErr w:type="gramStart"/>
+      <w:r>
+        <w:rPr>
+          <w:rFonts w:ascii="Consolas" w:hAnsi="Consolas"/>
+        </w:rPr>
+        <w:t>ghjk</w:t>
+      </w:r>
+      <w:proofErr w:type="spellEnd"/>
+      <w:proofErr w:type="gramEnd"/>
+      <w:r>
+        <w:rPr>
+          <w:rFonts w:ascii="Consolas" w:hAnsi="Consolas"/>
+        </w:rPr>
+        <w:t>”</w:t>
+      </w:r>
+    </w:p>
+    <w:p>
+      <w:pPr>
+        <w:pStyle w:val="PargrafodaLista"/>
+        <w:spacing w:after="0"/>
+        <w:ind w:left="1080"/>
+        <w:rPr>
+          <w:sz w:val="24"/>
+        </w:rPr>
+      </w:pPr>
+    </w:p>
+    <w:p>
+      <w:pPr>
+        <w:pStyle w:val="PargrafodaLista"/>
+        <w:numPr>
+          <w:ilvl w:val="1"/>
+          <w:numId w:val="1"/>
+        </w:numPr>
+        <w:spacing w:after="0"/>
+        <w:rPr>
+          <w:sz w:val="24"/>
+        </w:rPr>
+      </w:pPr>
+      <w:proofErr w:type="spellStart"/>
+      <w:r>
+        <w:rPr>
+          <w:b/>
+          <w:sz w:val="24"/>
+        </w:rPr>
+        <w:t>Heredoc</w:t>
+      </w:r>
+      <w:proofErr w:type="spellEnd"/>
+      <w:r>
+        <w:rPr>
+          <w:sz w:val="24"/>
+        </w:rPr>
+        <w:t xml:space="preserve"> -&gt; </w:t>
+      </w:r>
+      <w:r>
+        <w:rPr>
+          <w:sz w:val="24"/>
+        </w:rPr>
+        <w:t xml:space="preserve">bloco de </w:t>
+      </w:r>
+      <w:proofErr w:type="spellStart"/>
+      <w:r>
+        <w:rPr>
+          <w:sz w:val="24"/>
+        </w:rPr>
+        <w:t>string</w:t>
+      </w:r>
+      <w:proofErr w:type="spellEnd"/>
+      <w:r>
+        <w:rPr>
+          <w:sz w:val="24"/>
+        </w:rPr>
+        <w:t xml:space="preserve"> -&gt; as palavras de início e fim de bloco de </w:t>
+      </w:r>
+      <w:proofErr w:type="spellStart"/>
+      <w:r>
+        <w:rPr>
+          <w:sz w:val="24"/>
+        </w:rPr>
+        <w:t>string</w:t>
+      </w:r>
+      <w:proofErr w:type="spellEnd"/>
+      <w:r>
+        <w:rPr>
+          <w:sz w:val="24"/>
+        </w:rPr>
+        <w:t xml:space="preserve"> devem ser a mesma palavra</w:t>
+      </w:r>
+      <w:r>
+        <w:rPr>
+          <w:sz w:val="24"/>
+        </w:rPr>
+        <w:t xml:space="preserve">, e </w:t>
+      </w:r>
+      <w:r>
+        <w:rPr>
+          <w:b/>
+          <w:sz w:val="24"/>
+        </w:rPr>
+        <w:t>existe a interpretação</w:t>
+      </w:r>
+      <w:r>
+        <w:rPr>
+          <w:sz w:val="24"/>
+        </w:rPr>
+        <w:t xml:space="preserve">, assim como em </w:t>
+      </w:r>
+      <w:proofErr w:type="spellStart"/>
+      <w:r>
+        <w:rPr>
+          <w:b/>
+          <w:sz w:val="24"/>
+        </w:rPr>
+        <w:t>double</w:t>
+      </w:r>
+      <w:proofErr w:type="spellEnd"/>
+      <w:r>
+        <w:rPr>
+          <w:b/>
+          <w:sz w:val="24"/>
+        </w:rPr>
+        <w:t xml:space="preserve"> </w:t>
+      </w:r>
+      <w:proofErr w:type="spellStart"/>
+      <w:r>
+        <w:rPr>
+          <w:b/>
+          <w:sz w:val="24"/>
+        </w:rPr>
+        <w:t>quoted</w:t>
+      </w:r>
+      <w:proofErr w:type="spellEnd"/>
+    </w:p>
+    <w:p>
+      <w:pPr>
+        <w:pStyle w:val="PargrafodaLista"/>
+        <w:spacing w:after="0"/>
+        <w:ind w:left="1800"/>
+        <w:rPr>
+          <w:sz w:val="24"/>
+        </w:rPr>
+      </w:pPr>
+    </w:p>
+    <w:p>
+      <w:pPr>
+        <w:pStyle w:val="PargrafodaLista"/>
+        <w:spacing w:after="0"/>
+        <w:ind w:left="1800"/>
+        <w:rPr>
+          <w:rFonts w:ascii="Consolas" w:hAnsi="Consolas"/>
+        </w:rPr>
+      </w:pPr>
+      <w:proofErr w:type="spellStart"/>
+      <w:proofErr w:type="gramStart"/>
+      <w:r>
+        <w:rPr>
+          <w:rFonts w:ascii="Consolas" w:hAnsi="Consolas"/>
+        </w:rPr>
+        <w:t>echo</w:t>
+      </w:r>
+      <w:proofErr w:type="spellEnd"/>
+      <w:proofErr w:type="gramEnd"/>
+      <w:r>
+        <w:rPr>
+          <w:rFonts w:ascii="Consolas" w:hAnsi="Consolas"/>
+        </w:rPr>
+        <w:t xml:space="preserve"> &lt;&lt;&lt; [palavra de início de bloco]</w:t>
+      </w:r>
+    </w:p>
+    <w:p>
+      <w:pPr>
+        <w:pStyle w:val="PargrafodaLista"/>
+        <w:spacing w:after="0"/>
+        <w:ind w:left="1800"/>
+        <w:rPr>
+          <w:rFonts w:ascii="Consolas" w:hAnsi="Consolas"/>
+        </w:rPr>
+      </w:pPr>
+      <w:r>
+        <w:rPr>
+          <w:rFonts w:ascii="Consolas" w:hAnsi="Consolas"/>
+        </w:rPr>
+        <w:t>&lt;</w:t>
+      </w:r>
+      <w:proofErr w:type="gramStart"/>
+      <w:r>
+        <w:rPr>
+          <w:rFonts w:ascii="Consolas" w:hAnsi="Consolas"/>
+        </w:rPr>
+        <w:t>conteúdo</w:t>
+      </w:r>
+      <w:proofErr w:type="gramEnd"/>
+      <w:r>
+        <w:rPr>
+          <w:rFonts w:ascii="Consolas" w:hAnsi="Consolas"/>
+        </w:rPr>
+        <w:t xml:space="preserve"> do bloco de </w:t>
+      </w:r>
+      <w:proofErr w:type="spellStart"/>
+      <w:r>
+        <w:rPr>
+          <w:rFonts w:ascii="Consolas" w:hAnsi="Consolas"/>
+        </w:rPr>
+        <w:t>string</w:t>
+      </w:r>
+      <w:proofErr w:type="spellEnd"/>
       <w:r>
         <w:rPr>
           <w:rFonts w:ascii="Consolas" w:hAnsi="Consolas"/>
@@ -3027,6 +3478,34 @@
           <w:sz w:val="24"/>
         </w:rPr>
       </w:pPr>
+      <w:r>
+        <w:rPr>
+          <w:rFonts w:ascii="Consolas" w:hAnsi="Consolas"/>
+        </w:rPr>
+        <w:t>[</w:t>
+      </w:r>
+      <w:proofErr w:type="gramStart"/>
+      <w:r>
+        <w:rPr>
+          <w:rFonts w:ascii="Consolas" w:hAnsi="Consolas"/>
+        </w:rPr>
+        <w:t>palavra</w:t>
+      </w:r>
+      <w:proofErr w:type="gramEnd"/>
+      <w:r>
+        <w:rPr>
+          <w:rFonts w:ascii="Consolas" w:hAnsi="Consolas"/>
+        </w:rPr>
+        <w:t xml:space="preserve"> de fim de bloco];</w:t>
+      </w:r>
+    </w:p>
+    <w:p>
+      <w:pPr>
+        <w:spacing w:after="0"/>
+        <w:rPr>
+          <w:sz w:val="24"/>
+        </w:rPr>
+      </w:pPr>
     </w:p>
     <w:p>
       <w:pPr>
@@ -3040,12 +3519,75 @@
           <w:sz w:val="24"/>
         </w:rPr>
       </w:pPr>
-      <w:r>
-        <w:rPr>
-          <w:b/>
-          <w:sz w:val="24"/>
-        </w:rPr>
-        <w:t xml:space="preserve">Single </w:t>
+      <w:proofErr w:type="spellStart"/>
+      <w:r>
+        <w:rPr>
+          <w:b/>
+          <w:sz w:val="24"/>
+        </w:rPr>
+        <w:t>Now</w:t>
+      </w:r>
+      <w:r>
+        <w:rPr>
+          <w:b/>
+          <w:sz w:val="24"/>
+        </w:rPr>
+        <w:t>doc</w:t>
+      </w:r>
+      <w:proofErr w:type="spellEnd"/>
+      <w:r>
+        <w:rPr>
+          <w:sz w:val="24"/>
+        </w:rPr>
+        <w:t xml:space="preserve"> -&gt; bloco de </w:t>
+      </w:r>
+      <w:proofErr w:type="spellStart"/>
+      <w:r>
+        <w:rPr>
+          <w:sz w:val="24"/>
+        </w:rPr>
+        <w:t>string</w:t>
+      </w:r>
+      <w:proofErr w:type="spellEnd"/>
+      <w:r>
+        <w:rPr>
+          <w:sz w:val="24"/>
+        </w:rPr>
+        <w:t xml:space="preserve"> -&gt; as palavras de início e fim de bloco de </w:t>
+      </w:r>
+      <w:proofErr w:type="spellStart"/>
+      <w:r>
+        <w:rPr>
+          <w:sz w:val="24"/>
+        </w:rPr>
+        <w:t>string</w:t>
+      </w:r>
+      <w:proofErr w:type="spellEnd"/>
+      <w:r>
+        <w:rPr>
+          <w:sz w:val="24"/>
+        </w:rPr>
+        <w:t xml:space="preserve"> devem ser a mesma palavra, e </w:t>
+      </w:r>
+      <w:r>
+        <w:rPr>
+          <w:b/>
+          <w:sz w:val="24"/>
+        </w:rPr>
+        <w:t>não existe a interpretação</w:t>
+      </w:r>
+      <w:r>
+        <w:rPr>
+          <w:sz w:val="24"/>
+        </w:rPr>
+        <w:t xml:space="preserve">, assim como em </w:t>
+      </w:r>
+      <w:r>
+        <w:rPr>
+          <w:b/>
+          <w:sz w:val="24"/>
+        </w:rPr>
+        <w:t xml:space="preserve">single </w:t>
       </w:r>
       <w:proofErr w:type="spellStart"/>
       <w:r>
@@ -3056,11 +3598,41 @@
         <w:t>quoted</w:t>
       </w:r>
       <w:proofErr w:type="spellEnd"/>
-      <w:r>
-        <w:rPr>
-          <w:sz w:val="24"/>
-        </w:rPr>
-        <w:t xml:space="preserve"> -&gt; </w:t>
+    </w:p>
+    <w:p>
+      <w:pPr>
+        <w:pStyle w:val="PargrafodaLista"/>
+        <w:spacing w:after="0"/>
+        <w:ind w:left="1800"/>
+        <w:rPr>
+          <w:sz w:val="24"/>
+        </w:rPr>
+      </w:pPr>
+    </w:p>
+    <w:p>
+      <w:pPr>
+        <w:pStyle w:val="PargrafodaLista"/>
+        <w:spacing w:after="0"/>
+        <w:ind w:left="1800"/>
+        <w:rPr>
+          <w:rFonts w:ascii="Consolas" w:hAnsi="Consolas"/>
+        </w:rPr>
+      </w:pPr>
+      <w:proofErr w:type="spellStart"/>
+      <w:proofErr w:type="gramStart"/>
+      <w:r>
+        <w:rPr>
+          <w:rFonts w:ascii="Consolas" w:hAnsi="Consolas"/>
+        </w:rPr>
+        <w:t>echo</w:t>
+      </w:r>
+      <w:proofErr w:type="spellEnd"/>
+      <w:proofErr w:type="gramEnd"/>
+      <w:r>
+        <w:rPr>
+          <w:rFonts w:ascii="Consolas" w:hAnsi="Consolas"/>
+        </w:rPr>
+        <w:t xml:space="preserve"> &lt;&lt;&lt; </w:t>
       </w:r>
       <w:r>
         <w:rPr>
@@ -3068,77 +3640,91 @@
         </w:rPr>
         <w:t>‘</w:t>
       </w:r>
-      <w:proofErr w:type="spellStart"/>
-      <w:r>
-        <w:rPr>
-          <w:rFonts w:ascii="Consolas" w:hAnsi="Consolas"/>
-        </w:rPr>
-        <w:t>asdf</w:t>
-      </w:r>
-      <w:proofErr w:type="spellEnd"/>
+      <w:r>
+        <w:rPr>
+          <w:rFonts w:ascii="Consolas" w:hAnsi="Consolas"/>
+        </w:rPr>
+        <w:t>[palavra de início de bloco]</w:t>
+      </w:r>
       <w:r>
         <w:rPr>
           <w:rFonts w:ascii="Consolas" w:hAnsi="Consolas"/>
         </w:rPr>
         <w:t>’</w:t>
       </w:r>
-      <w:r>
-        <w:rPr>
-          <w:sz w:val="24"/>
-        </w:rPr>
-        <w:t xml:space="preserve"> -&gt; </w:t>
-      </w:r>
-      <w:r>
-        <w:rPr>
-          <w:b/>
-          <w:sz w:val="24"/>
-        </w:rPr>
-        <w:t>não existe a interpretação</w:t>
-      </w:r>
-    </w:p>
-    <w:p>
-      <w:pPr>
-        <w:pStyle w:val="PargrafodaLista"/>
-        <w:numPr>
-          <w:ilvl w:val="2"/>
-          <w:numId w:val="1"/>
-        </w:numPr>
-        <w:spacing w:after="0"/>
-        <w:rPr>
-          <w:sz w:val="24"/>
-        </w:rPr>
-      </w:pPr>
-      <w:r>
-        <w:rPr>
-          <w:rFonts w:ascii="Consolas" w:hAnsi="Consolas"/>
-        </w:rPr>
-        <w:t>‘PHP \</w:t>
+    </w:p>
+    <w:p>
+      <w:pPr>
+        <w:pStyle w:val="PargrafodaLista"/>
+        <w:spacing w:after="0"/>
+        <w:ind w:left="1800"/>
+        <w:rPr>
+          <w:rFonts w:ascii="Consolas" w:hAnsi="Consolas"/>
+        </w:rPr>
+      </w:pPr>
+      <w:r>
+        <w:rPr>
+          <w:rFonts w:ascii="Consolas" w:hAnsi="Consolas"/>
+        </w:rPr>
+        <w:t>&lt;</w:t>
       </w:r>
       <w:proofErr w:type="gramStart"/>
       <w:r>
         <w:rPr>
           <w:rFonts w:ascii="Consolas" w:hAnsi="Consolas"/>
         </w:rPr>
-        <w:t>u{</w:t>
+        <w:t>conteúdo</w:t>
       </w:r>
       <w:proofErr w:type="gramEnd"/>
       <w:r>
         <w:rPr>
           <w:rFonts w:ascii="Consolas" w:hAnsi="Consolas"/>
         </w:rPr>
-        <w:t>1F418}’</w:t>
-      </w:r>
-      <w:r>
-        <w:rPr>
-          <w:sz w:val="24"/>
-        </w:rPr>
-        <w:t xml:space="preserve"> -&gt; </w:t>
-      </w:r>
-      <w:r>
-        <w:rPr>
-          <w:rFonts w:ascii="Consolas" w:hAnsi="Consolas"/>
-        </w:rPr>
-        <w:t>PHP\u{1F418}</w:t>
+        <w:t xml:space="preserve"> do bloco de </w:t>
+      </w:r>
+      <w:proofErr w:type="spellStart"/>
+      <w:r>
+        <w:rPr>
+          <w:rFonts w:ascii="Consolas" w:hAnsi="Consolas"/>
+        </w:rPr>
+        <w:t>string</w:t>
+      </w:r>
+      <w:proofErr w:type="spellEnd"/>
+      <w:r>
+        <w:rPr>
+          <w:rFonts w:ascii="Consolas" w:hAnsi="Consolas"/>
+        </w:rPr>
+        <w:t>&gt;</w:t>
+      </w:r>
+    </w:p>
+    <w:p>
+      <w:pPr>
+        <w:pStyle w:val="PargrafodaLista"/>
+        <w:spacing w:after="0"/>
+        <w:ind w:left="1800"/>
+        <w:rPr>
+          <w:sz w:val="24"/>
+        </w:rPr>
+      </w:pPr>
+      <w:r>
+        <w:rPr>
+          <w:rFonts w:ascii="Consolas" w:hAnsi="Consolas"/>
+        </w:rPr>
+        <w:t>[</w:t>
+      </w:r>
+      <w:proofErr w:type="gramStart"/>
+      <w:r>
+        <w:rPr>
+          <w:rFonts w:ascii="Consolas" w:hAnsi="Consolas"/>
+        </w:rPr>
+        <w:t>palavra</w:t>
+      </w:r>
+      <w:proofErr w:type="gramEnd"/>
+      <w:r>
+        <w:rPr>
+          <w:rFonts w:ascii="Consolas" w:hAnsi="Consolas"/>
+        </w:rPr>
+        <w:t xml:space="preserve"> de fim de bloco];</w:t>
       </w:r>
     </w:p>
     <w:p>
@@ -3147,142 +3733,194 @@
         <w:spacing w:after="0"/>
         <w:ind w:left="1080"/>
         <w:rPr>
-          <w:sz w:val="24"/>
-        </w:rPr>
-      </w:pPr>
-    </w:p>
-    <w:p>
-      <w:pPr>
-        <w:pStyle w:val="PargrafodaLista"/>
-        <w:spacing w:after="0"/>
-        <w:ind w:left="1800"/>
-        <w:rPr>
-          <w:sz w:val="24"/>
-        </w:rPr>
-      </w:pPr>
-      <w:r>
-        <w:rPr>
-          <w:sz w:val="24"/>
-        </w:rPr>
-        <w:t xml:space="preserve">A exceção é quando se passa uma </w:t>
-      </w:r>
-      <w:r>
-        <w:rPr>
-          <w:b/>
-          <w:sz w:val="24"/>
-        </w:rPr>
-        <w:t xml:space="preserve">constante </w:t>
-      </w:r>
-      <w:r>
-        <w:rPr>
-          <w:sz w:val="24"/>
-        </w:rPr>
-        <w:t xml:space="preserve">ao invés de uma </w:t>
-      </w:r>
-      <w:r>
-        <w:rPr>
-          <w:b/>
-          <w:sz w:val="24"/>
-        </w:rPr>
-        <w:t>variável</w:t>
-      </w:r>
-      <w:r>
-        <w:rPr>
-          <w:sz w:val="24"/>
-        </w:rPr>
-        <w:t>. Nesse caso, não há interpretação na área.</w:t>
-      </w:r>
-    </w:p>
-    <w:p>
-      <w:pPr>
-        <w:pStyle w:val="PargrafodaLista"/>
-        <w:spacing w:after="0"/>
-        <w:ind w:left="1800"/>
-        <w:rPr>
-          <w:sz w:val="24"/>
-        </w:rPr>
-      </w:pPr>
-    </w:p>
-    <w:p>
-      <w:pPr>
-        <w:pStyle w:val="PargrafodaLista"/>
-        <w:spacing w:after="0"/>
-        <w:ind w:left="1800"/>
-        <w:rPr>
-          <w:sz w:val="24"/>
-        </w:rPr>
-      </w:pPr>
-      <w:proofErr w:type="spellStart"/>
-      <w:r>
-        <w:rPr>
-          <w:sz w:val="24"/>
-        </w:rPr>
-        <w:t>Concatenation</w:t>
-      </w:r>
-      <w:proofErr w:type="spellEnd"/>
-      <w:r>
-        <w:rPr>
-          <w:sz w:val="24"/>
-        </w:rPr>
-        <w:t xml:space="preserve"> </w:t>
-      </w:r>
-      <w:proofErr w:type="spellStart"/>
-      <w:r>
-        <w:rPr>
-          <w:sz w:val="24"/>
-        </w:rPr>
-        <w:t>operator</w:t>
-      </w:r>
-      <w:proofErr w:type="spellEnd"/>
-      <w:r>
-        <w:rPr>
-          <w:sz w:val="24"/>
-        </w:rPr>
-        <w:t xml:space="preserve"> -&gt; </w:t>
-      </w:r>
-      <w:r>
-        <w:rPr>
-          <w:rFonts w:ascii="Consolas" w:hAnsi="Consolas"/>
-        </w:rPr>
-        <w:t>“</w:t>
-      </w:r>
-      <w:proofErr w:type="spellStart"/>
-      <w:r>
-        <w:rPr>
-          <w:rFonts w:ascii="Consolas" w:hAnsi="Consolas"/>
-        </w:rPr>
-        <w:t>asdf</w:t>
-      </w:r>
-      <w:proofErr w:type="spellEnd"/>
-      <w:proofErr w:type="gramStart"/>
-      <w:r>
-        <w:rPr>
-          <w:rFonts w:ascii="Consolas" w:hAnsi="Consolas"/>
-        </w:rPr>
-        <w:t>” .</w:t>
-      </w:r>
-      <w:proofErr w:type="gramEnd"/>
-      <w:r>
-        <w:rPr>
-          <w:rFonts w:ascii="Consolas" w:hAnsi="Consolas"/>
-        </w:rPr>
-        <w:t xml:space="preserve"> “</w:t>
-      </w:r>
-      <w:proofErr w:type="spellStart"/>
-      <w:proofErr w:type="gramStart"/>
-      <w:r>
-        <w:rPr>
-          <w:rFonts w:ascii="Consolas" w:hAnsi="Consolas"/>
-        </w:rPr>
-        <w:t>ghjk</w:t>
-      </w:r>
-      <w:proofErr w:type="spellEnd"/>
-      <w:proofErr w:type="gramEnd"/>
-      <w:r>
-        <w:rPr>
-          <w:rFonts w:ascii="Consolas" w:hAnsi="Consolas"/>
-        </w:rPr>
-        <w:t>”</w:t>
+          <w:b/>
+          <w:sz w:val="24"/>
+        </w:rPr>
+      </w:pPr>
+    </w:p>
+    <w:p>
+      <w:pPr>
+        <w:pStyle w:val="PargrafodaLista"/>
+        <w:numPr>
+          <w:ilvl w:val="0"/>
+          <w:numId w:val="1"/>
+        </w:numPr>
+        <w:spacing w:after="0"/>
+        <w:rPr>
+          <w:b/>
+          <w:sz w:val="24"/>
+        </w:rPr>
+      </w:pPr>
+      <w:r>
+        <w:rPr>
+          <w:b/>
+          <w:sz w:val="24"/>
+        </w:rPr>
+        <w:t>Operadores aritméticos:</w:t>
+      </w:r>
+    </w:p>
+    <w:p>
+      <w:pPr>
+        <w:pStyle w:val="PargrafodaLista"/>
+        <w:numPr>
+          <w:ilvl w:val="1"/>
+          <w:numId w:val="1"/>
+        </w:numPr>
+        <w:spacing w:after="0"/>
+        <w:rPr>
+          <w:b/>
+          <w:sz w:val="24"/>
+        </w:rPr>
+      </w:pPr>
+      <w:r>
+        <w:rPr>
+          <w:sz w:val="24"/>
+        </w:rPr>
+        <w:t xml:space="preserve">Adição: </w:t>
+      </w:r>
+      <w:r>
+        <w:rPr>
+          <w:rFonts w:ascii="Consolas" w:hAnsi="Consolas"/>
+        </w:rPr>
+        <w:t>+</w:t>
+      </w:r>
+    </w:p>
+    <w:p>
+      <w:pPr>
+        <w:pStyle w:val="PargrafodaLista"/>
+        <w:numPr>
+          <w:ilvl w:val="1"/>
+          <w:numId w:val="1"/>
+        </w:numPr>
+        <w:spacing w:after="0"/>
+        <w:rPr>
+          <w:b/>
+          <w:sz w:val="24"/>
+        </w:rPr>
+      </w:pPr>
+      <w:r>
+        <w:rPr>
+          <w:sz w:val="24"/>
+        </w:rPr>
+        <w:t xml:space="preserve">Subtração: </w:t>
+      </w:r>
+      <w:r>
+        <w:rPr>
+          <w:rFonts w:ascii="Consolas" w:hAnsi="Consolas"/>
+        </w:rPr>
+        <w:t>-</w:t>
+      </w:r>
+    </w:p>
+    <w:p>
+      <w:pPr>
+        <w:pStyle w:val="PargrafodaLista"/>
+        <w:numPr>
+          <w:ilvl w:val="1"/>
+          <w:numId w:val="1"/>
+        </w:numPr>
+        <w:spacing w:after="0"/>
+        <w:rPr>
+          <w:b/>
+          <w:sz w:val="24"/>
+        </w:rPr>
+      </w:pPr>
+      <w:r>
+        <w:rPr>
+          <w:sz w:val="24"/>
+        </w:rPr>
+        <w:t xml:space="preserve">Multiplicação: </w:t>
+      </w:r>
+      <w:r>
+        <w:rPr>
+          <w:rFonts w:ascii="Consolas" w:hAnsi="Consolas"/>
+        </w:rPr>
+        <w:t>*</w:t>
+      </w:r>
+    </w:p>
+    <w:p>
+      <w:pPr>
+        <w:pStyle w:val="PargrafodaLista"/>
+        <w:numPr>
+          <w:ilvl w:val="1"/>
+          <w:numId w:val="1"/>
+        </w:numPr>
+        <w:spacing w:after="0"/>
+        <w:rPr>
+          <w:b/>
+          <w:sz w:val="24"/>
+        </w:rPr>
+      </w:pPr>
+      <w:r>
+        <w:rPr>
+          <w:sz w:val="24"/>
+        </w:rPr>
+        <w:t xml:space="preserve">Divisão: </w:t>
+      </w:r>
+      <w:r>
+        <w:rPr>
+          <w:rFonts w:ascii="Consolas" w:hAnsi="Consolas"/>
+        </w:rPr>
+        <w:t>/</w:t>
+      </w:r>
+    </w:p>
+    <w:p>
+      <w:pPr>
+        <w:pStyle w:val="PargrafodaLista"/>
+        <w:numPr>
+          <w:ilvl w:val="1"/>
+          <w:numId w:val="1"/>
+        </w:numPr>
+        <w:spacing w:after="0"/>
+        <w:rPr>
+          <w:b/>
+          <w:sz w:val="24"/>
+        </w:rPr>
+      </w:pPr>
+      <w:r>
+        <w:rPr>
+          <w:sz w:val="24"/>
+        </w:rPr>
+        <w:t xml:space="preserve">Módulo: </w:t>
+      </w:r>
+      <w:r>
+        <w:rPr>
+          <w:rFonts w:ascii="Consolas" w:hAnsi="Consolas"/>
+        </w:rPr>
+        <w:t>%</w:t>
+      </w:r>
+    </w:p>
+    <w:p>
+      <w:pPr>
+        <w:pStyle w:val="PargrafodaLista"/>
+        <w:numPr>
+          <w:ilvl w:val="1"/>
+          <w:numId w:val="1"/>
+        </w:numPr>
+        <w:spacing w:after="0"/>
+        <w:rPr>
+          <w:b/>
+          <w:sz w:val="24"/>
+        </w:rPr>
+      </w:pPr>
+      <w:proofErr w:type="spellStart"/>
+      <w:r>
+        <w:rPr>
+          <w:sz w:val="24"/>
+        </w:rPr>
+        <w:t>Exponenciação</w:t>
+      </w:r>
+      <w:proofErr w:type="spellEnd"/>
+      <w:r>
+        <w:rPr>
+          <w:sz w:val="24"/>
+        </w:rPr>
+        <w:t xml:space="preserve">: </w:t>
+      </w:r>
+      <w:r>
+        <w:rPr>
+          <w:rFonts w:ascii="Consolas" w:hAnsi="Consolas"/>
+        </w:rPr>
+        <w:t>**</w:t>
       </w:r>
     </w:p>
     <w:p>
@@ -3291,9 +3929,31 @@
         <w:spacing w:after="0"/>
         <w:ind w:left="1080"/>
         <w:rPr>
-          <w:sz w:val="24"/>
-        </w:rPr>
-      </w:pPr>
+          <w:b/>
+          <w:sz w:val="24"/>
+        </w:rPr>
+      </w:pPr>
+    </w:p>
+    <w:p>
+      <w:pPr>
+        <w:pStyle w:val="PargrafodaLista"/>
+        <w:numPr>
+          <w:ilvl w:val="0"/>
+          <w:numId w:val="1"/>
+        </w:numPr>
+        <w:spacing w:after="0"/>
+        <w:rPr>
+          <w:b/>
+          <w:sz w:val="24"/>
+        </w:rPr>
+      </w:pPr>
+      <w:r>
+        <w:rPr>
+          <w:b/>
+          <w:sz w:val="24"/>
+        </w:rPr>
+        <w:t>Precedência:</w:t>
+      </w:r>
     </w:p>
     <w:p>
       <w:pPr>
@@ -3307,235 +3967,18 @@
           <w:sz w:val="24"/>
         </w:rPr>
       </w:pPr>
-      <w:proofErr w:type="spellStart"/>
-      <w:r>
-        <w:rPr>
-          <w:b/>
-          <w:sz w:val="24"/>
-        </w:rPr>
-        <w:t>Heredoc</w:t>
-      </w:r>
-      <w:proofErr w:type="spellEnd"/>
-      <w:r>
-        <w:rPr>
-          <w:sz w:val="24"/>
-        </w:rPr>
-        <w:t xml:space="preserve"> -&gt; </w:t>
-      </w:r>
-      <w:r>
-        <w:rPr>
-          <w:sz w:val="24"/>
-        </w:rPr>
-        <w:t xml:space="preserve">bloco de </w:t>
-      </w:r>
-      <w:proofErr w:type="spellStart"/>
-      <w:r>
-        <w:rPr>
-          <w:sz w:val="24"/>
-        </w:rPr>
-        <w:t>string</w:t>
-      </w:r>
-      <w:proofErr w:type="spellEnd"/>
-      <w:r>
-        <w:rPr>
-          <w:sz w:val="24"/>
-        </w:rPr>
-        <w:t xml:space="preserve"> -&gt; as palavras de início e fim de bloco de </w:t>
-      </w:r>
-      <w:proofErr w:type="spellStart"/>
-      <w:r>
-        <w:rPr>
-          <w:sz w:val="24"/>
-        </w:rPr>
-        <w:t>string</w:t>
-      </w:r>
-      <w:proofErr w:type="spellEnd"/>
-      <w:r>
-        <w:rPr>
-          <w:sz w:val="24"/>
-        </w:rPr>
-        <w:t xml:space="preserve"> devem ser a mesma palavra</w:t>
-      </w:r>
-      <w:r>
-        <w:rPr>
-          <w:sz w:val="24"/>
-        </w:rPr>
-        <w:t xml:space="preserve">, e </w:t>
-      </w:r>
-      <w:r>
-        <w:rPr>
-          <w:b/>
-          <w:sz w:val="24"/>
-        </w:rPr>
-        <w:t>existe a interpretação</w:t>
-      </w:r>
-      <w:r>
-        <w:rPr>
-          <w:sz w:val="24"/>
-        </w:rPr>
-        <w:t xml:space="preserve">, assim como em </w:t>
-      </w:r>
-      <w:proofErr w:type="spellStart"/>
-      <w:r>
-        <w:rPr>
-          <w:b/>
-          <w:sz w:val="24"/>
-        </w:rPr>
-        <w:t>double</w:t>
-      </w:r>
-      <w:proofErr w:type="spellEnd"/>
-      <w:r>
-        <w:rPr>
-          <w:b/>
-          <w:sz w:val="24"/>
-        </w:rPr>
-        <w:t xml:space="preserve"> </w:t>
-      </w:r>
-      <w:proofErr w:type="spellStart"/>
-      <w:r>
-        <w:rPr>
-          <w:b/>
-          <w:sz w:val="24"/>
-        </w:rPr>
-        <w:t>quoted</w:t>
-      </w:r>
-      <w:proofErr w:type="spellEnd"/>
-    </w:p>
-    <w:p>
-      <w:pPr>
-        <w:pStyle w:val="PargrafodaLista"/>
-        <w:spacing w:after="0"/>
-        <w:ind w:left="1800"/>
-        <w:rPr>
-          <w:sz w:val="24"/>
-        </w:rPr>
-      </w:pPr>
-    </w:p>
-    <w:p>
-      <w:pPr>
-        <w:pStyle w:val="PargrafodaLista"/>
-        <w:spacing w:after="0"/>
-        <w:ind w:left="1800"/>
-        <w:rPr>
-          <w:rFonts w:ascii="Consolas" w:hAnsi="Consolas"/>
-        </w:rPr>
-      </w:pPr>
-      <w:proofErr w:type="spellStart"/>
-      <w:proofErr w:type="gramStart"/>
-      <w:r>
-        <w:rPr>
-          <w:rFonts w:ascii="Consolas" w:hAnsi="Consolas"/>
-        </w:rPr>
-        <w:t>echo</w:t>
-      </w:r>
-      <w:proofErr w:type="spellEnd"/>
-      <w:proofErr w:type="gramEnd"/>
-      <w:r>
-        <w:rPr>
-          <w:rFonts w:ascii="Consolas" w:hAnsi="Consolas"/>
-        </w:rPr>
-        <w:t xml:space="preserve"> &lt;&lt;&lt; [palavra de início de bloco]</w:t>
-      </w:r>
-    </w:p>
-    <w:p>
-      <w:pPr>
-        <w:pStyle w:val="PargrafodaLista"/>
-        <w:spacing w:after="0"/>
-        <w:ind w:left="1800"/>
-        <w:rPr>
-          <w:rFonts w:ascii="Consolas" w:hAnsi="Consolas"/>
-        </w:rPr>
-      </w:pPr>
-      <w:r>
-        <w:rPr>
-          <w:rFonts w:ascii="Consolas" w:hAnsi="Consolas"/>
-        </w:rPr>
-        <w:t>&lt;</w:t>
-      </w:r>
-      <w:proofErr w:type="gramStart"/>
-      <w:r>
-        <w:rPr>
-          <w:rFonts w:ascii="Consolas" w:hAnsi="Consolas"/>
-        </w:rPr>
-        <w:t>conteúdo</w:t>
-      </w:r>
-      <w:proofErr w:type="gramEnd"/>
-      <w:r>
-        <w:rPr>
-          <w:rFonts w:ascii="Consolas" w:hAnsi="Consolas"/>
-        </w:rPr>
-        <w:t xml:space="preserve"> do bloco de </w:t>
-      </w:r>
-      <w:proofErr w:type="spellStart"/>
-      <w:r>
-        <w:rPr>
-          <w:rFonts w:ascii="Consolas" w:hAnsi="Consolas"/>
-        </w:rPr>
-        <w:t>string</w:t>
-      </w:r>
-      <w:proofErr w:type="spellEnd"/>
-      <w:r>
-        <w:rPr>
-          <w:rFonts w:ascii="Consolas" w:hAnsi="Consolas"/>
-        </w:rPr>
-        <w:t>&gt;</w:t>
-      </w:r>
-    </w:p>
-    <w:p>
-      <w:pPr>
-        <w:pStyle w:val="PargrafodaLista"/>
-        <w:spacing w:after="0"/>
-        <w:ind w:left="1800"/>
-        <w:rPr>
-          <w:sz w:val="24"/>
-        </w:rPr>
-      </w:pPr>
-      <w:r>
-        <w:rPr>
-          <w:rFonts w:ascii="Consolas" w:hAnsi="Consolas"/>
-        </w:rPr>
-        <w:t>[</w:t>
-      </w:r>
-      <w:proofErr w:type="gramStart"/>
-      <w:r>
-        <w:rPr>
-          <w:rFonts w:ascii="Consolas" w:hAnsi="Consolas"/>
-        </w:rPr>
-        <w:t>palavra</w:t>
-      </w:r>
-      <w:proofErr w:type="gramEnd"/>
-      <w:r>
-        <w:rPr>
-          <w:rFonts w:ascii="Consolas" w:hAnsi="Consolas"/>
-        </w:rPr>
-        <w:t xml:space="preserve"> de </w:t>
-      </w:r>
-      <w:r>
-        <w:rPr>
-          <w:rFonts w:ascii="Consolas" w:hAnsi="Consolas"/>
-        </w:rPr>
-        <w:t xml:space="preserve">fim </w:t>
-      </w:r>
-      <w:r>
-        <w:rPr>
-          <w:rFonts w:ascii="Consolas" w:hAnsi="Consolas"/>
-        </w:rPr>
-        <w:t>de bloco]</w:t>
-      </w:r>
-      <w:r>
-        <w:rPr>
-          <w:rFonts w:ascii="Consolas" w:hAnsi="Consolas"/>
-        </w:rPr>
-        <w:t>;</w:t>
-      </w:r>
-    </w:p>
-    <w:p>
-      <w:pPr>
-        <w:spacing w:after="0"/>
-        <w:rPr>
-          <w:sz w:val="24"/>
-        </w:rPr>
-      </w:pPr>
+      <w:r>
+        <w:rPr>
+          <w:sz w:val="24"/>
+        </w:rPr>
+        <w:t xml:space="preserve">1º </w:t>
+      </w:r>
+      <w:r>
+        <w:rPr>
+          <w:rFonts w:ascii="Consolas" w:hAnsi="Consolas"/>
+        </w:rPr>
+        <w:t>**</w:t>
+      </w:r>
     </w:p>
     <w:p>
       <w:pPr>
@@ -3549,247 +3992,51 @@
           <w:sz w:val="24"/>
         </w:rPr>
       </w:pPr>
-      <w:proofErr w:type="spellStart"/>
-      <w:r>
-        <w:rPr>
-          <w:b/>
-          <w:sz w:val="24"/>
-        </w:rPr>
-        <w:t>Now</w:t>
-      </w:r>
-      <w:r>
-        <w:rPr>
-          <w:b/>
-          <w:sz w:val="24"/>
-        </w:rPr>
-        <w:t>doc</w:t>
-      </w:r>
-      <w:proofErr w:type="spellEnd"/>
-      <w:r>
-        <w:rPr>
-          <w:sz w:val="24"/>
-        </w:rPr>
-        <w:t xml:space="preserve"> -&gt; bloco de </w:t>
-      </w:r>
-      <w:proofErr w:type="spellStart"/>
-      <w:r>
-        <w:rPr>
-          <w:sz w:val="24"/>
-        </w:rPr>
-        <w:t>string</w:t>
-      </w:r>
-      <w:proofErr w:type="spellEnd"/>
-      <w:r>
-        <w:rPr>
-          <w:sz w:val="24"/>
-        </w:rPr>
-        <w:t xml:space="preserve"> -&gt; as palavras de início e fim de bloco de </w:t>
-      </w:r>
-      <w:proofErr w:type="spellStart"/>
-      <w:r>
-        <w:rPr>
-          <w:sz w:val="24"/>
-        </w:rPr>
-        <w:t>string</w:t>
-      </w:r>
-      <w:proofErr w:type="spellEnd"/>
-      <w:r>
-        <w:rPr>
-          <w:sz w:val="24"/>
-        </w:rPr>
-        <w:t xml:space="preserve"> devem ser a mesma palavra, e </w:t>
-      </w:r>
-      <w:r>
-        <w:rPr>
-          <w:b/>
-          <w:sz w:val="24"/>
-        </w:rPr>
-        <w:t>não e</w:t>
-      </w:r>
-      <w:r>
-        <w:rPr>
-          <w:b/>
-          <w:sz w:val="24"/>
-        </w:rPr>
-        <w:t>xiste a interpretação</w:t>
-      </w:r>
-      <w:r>
-        <w:rPr>
-          <w:sz w:val="24"/>
-        </w:rPr>
-        <w:t xml:space="preserve">, assim como em </w:t>
-      </w:r>
-      <w:r>
-        <w:rPr>
-          <w:b/>
-          <w:sz w:val="24"/>
-        </w:rPr>
-        <w:t xml:space="preserve">single </w:t>
-      </w:r>
-      <w:proofErr w:type="spellStart"/>
-      <w:r>
-        <w:rPr>
-          <w:b/>
-          <w:sz w:val="24"/>
-        </w:rPr>
-        <w:t>quoted</w:t>
-      </w:r>
-      <w:proofErr w:type="spellEnd"/>
-    </w:p>
-    <w:p>
-      <w:pPr>
-        <w:pStyle w:val="PargrafodaLista"/>
-        <w:spacing w:after="0"/>
-        <w:ind w:left="1800"/>
-        <w:rPr>
-          <w:sz w:val="24"/>
-        </w:rPr>
-      </w:pPr>
-    </w:p>
-    <w:p>
-      <w:pPr>
-        <w:pStyle w:val="PargrafodaLista"/>
-        <w:spacing w:after="0"/>
-        <w:ind w:left="1800"/>
-        <w:rPr>
-          <w:rFonts w:ascii="Consolas" w:hAnsi="Consolas"/>
-        </w:rPr>
-      </w:pPr>
-      <w:proofErr w:type="spellStart"/>
-      <w:proofErr w:type="gramStart"/>
-      <w:r>
-        <w:rPr>
-          <w:rFonts w:ascii="Consolas" w:hAnsi="Consolas"/>
-        </w:rPr>
-        <w:t>echo</w:t>
-      </w:r>
-      <w:proofErr w:type="spellEnd"/>
-      <w:proofErr w:type="gramEnd"/>
-      <w:r>
-        <w:rPr>
-          <w:rFonts w:ascii="Consolas" w:hAnsi="Consolas"/>
-        </w:rPr>
-        <w:t xml:space="preserve"> &lt;&lt;&lt; </w:t>
-      </w:r>
-      <w:r>
-        <w:rPr>
-          <w:rFonts w:ascii="Consolas" w:hAnsi="Consolas"/>
-        </w:rPr>
-        <w:t>‘</w:t>
-      </w:r>
-      <w:r>
-        <w:rPr>
-          <w:rFonts w:ascii="Consolas" w:hAnsi="Consolas"/>
-        </w:rPr>
-        <w:t>[palavra de início de bloco]</w:t>
-      </w:r>
-      <w:r>
-        <w:rPr>
-          <w:rFonts w:ascii="Consolas" w:hAnsi="Consolas"/>
-        </w:rPr>
-        <w:t>’</w:t>
-      </w:r>
-    </w:p>
-    <w:p>
-      <w:pPr>
-        <w:pStyle w:val="PargrafodaLista"/>
-        <w:spacing w:after="0"/>
-        <w:ind w:left="1800"/>
-        <w:rPr>
-          <w:rFonts w:ascii="Consolas" w:hAnsi="Consolas"/>
-        </w:rPr>
-      </w:pPr>
-      <w:r>
-        <w:rPr>
-          <w:rFonts w:ascii="Consolas" w:hAnsi="Consolas"/>
-        </w:rPr>
-        <w:t>&lt;</w:t>
-      </w:r>
-      <w:proofErr w:type="gramStart"/>
-      <w:r>
-        <w:rPr>
-          <w:rFonts w:ascii="Consolas" w:hAnsi="Consolas"/>
-        </w:rPr>
-        <w:t>conteúdo</w:t>
-      </w:r>
-      <w:proofErr w:type="gramEnd"/>
-      <w:r>
-        <w:rPr>
-          <w:rFonts w:ascii="Consolas" w:hAnsi="Consolas"/>
-        </w:rPr>
-        <w:t xml:space="preserve"> do bloco de </w:t>
-      </w:r>
-      <w:proofErr w:type="spellStart"/>
-      <w:r>
-        <w:rPr>
-          <w:rFonts w:ascii="Consolas" w:hAnsi="Consolas"/>
-        </w:rPr>
-        <w:t>string</w:t>
-      </w:r>
-      <w:proofErr w:type="spellEnd"/>
-      <w:r>
-        <w:rPr>
-          <w:rFonts w:ascii="Consolas" w:hAnsi="Consolas"/>
-        </w:rPr>
-        <w:t>&gt;</w:t>
-      </w:r>
-    </w:p>
-    <w:p>
-      <w:pPr>
-        <w:pStyle w:val="PargrafodaLista"/>
-        <w:spacing w:after="0"/>
-        <w:ind w:left="1800"/>
-        <w:rPr>
-          <w:sz w:val="24"/>
-        </w:rPr>
-      </w:pPr>
-      <w:r>
-        <w:rPr>
-          <w:rFonts w:ascii="Consolas" w:hAnsi="Consolas"/>
-        </w:rPr>
-        <w:t>[</w:t>
-      </w:r>
-      <w:proofErr w:type="gramStart"/>
-      <w:r>
-        <w:rPr>
-          <w:rFonts w:ascii="Consolas" w:hAnsi="Consolas"/>
-        </w:rPr>
-        <w:t>palavra</w:t>
-      </w:r>
-      <w:proofErr w:type="gramEnd"/>
-      <w:r>
-        <w:rPr>
-          <w:rFonts w:ascii="Consolas" w:hAnsi="Consolas"/>
-        </w:rPr>
-        <w:t xml:space="preserve"> de fim de bloco];</w:t>
-      </w:r>
-    </w:p>
-    <w:p>
-      <w:pPr>
-        <w:pStyle w:val="PargrafodaLista"/>
-        <w:spacing w:after="0"/>
-        <w:ind w:left="1080"/>
-        <w:rPr>
-          <w:b/>
-          <w:sz w:val="24"/>
-        </w:rPr>
-      </w:pPr>
+      <w:r>
+        <w:rPr>
+          <w:sz w:val="24"/>
+        </w:rPr>
+        <w:t xml:space="preserve">2º </w:t>
+      </w:r>
+      <w:r>
+        <w:rPr>
+          <w:rFonts w:ascii="cons" w:hAnsi="cons"/>
+        </w:rPr>
+        <w:t>* / %</w:t>
+      </w:r>
+    </w:p>
+    <w:p>
+      <w:pPr>
+        <w:pStyle w:val="PargrafodaLista"/>
+        <w:numPr>
+          <w:ilvl w:val="1"/>
+          <w:numId w:val="1"/>
+        </w:numPr>
+        <w:spacing w:after="0"/>
+        <w:rPr>
+          <w:sz w:val="24"/>
+        </w:rPr>
+      </w:pPr>
+      <w:r>
+        <w:rPr>
+          <w:sz w:val="24"/>
+        </w:rPr>
+        <w:t xml:space="preserve">3º </w:t>
+      </w:r>
+      <w:r>
+        <w:rPr>
+          <w:rFonts w:ascii="Consolas" w:hAnsi="Consolas"/>
+        </w:rPr>
+        <w:t>+</w:t>
+      </w:r>
       <w:bookmarkStart w:id="0" w:name="_GoBack"/>
       <w:bookmarkEnd w:id="0"/>
-    </w:p>
-    <w:p>
-      <w:pPr>
-        <w:pStyle w:val="PargrafodaLista"/>
-        <w:numPr>
-          <w:ilvl w:val="0"/>
-          <w:numId w:val="1"/>
-        </w:numPr>
-        <w:spacing w:after="0"/>
-        <w:rPr>
-          <w:b/>
-          <w:sz w:val="24"/>
-        </w:rPr>
-      </w:pPr>
+      <w:r>
+        <w:rPr>
+          <w:rFonts w:ascii="Consolas" w:hAnsi="Consolas"/>
+        </w:rPr>
+        <w:t xml:space="preserve"> -</w:t>
+      </w:r>
     </w:p>
     <w:sectPr>
       <w:pgSz w:w="11906" w:h="16838"/>

</xml_diff>

<commit_message>
Chore: Upload class 29-01-25
</commit_message>
<xml_diff>
--- a/Theory/Aulas Teóricas.docx
+++ b/Theory/Aulas Teóricas.docx
@@ -4027,15 +4027,775 @@
         <w:rPr>
           <w:rFonts w:ascii="Consolas" w:hAnsi="Consolas"/>
         </w:rPr>
-        <w:t>+</w:t>
+        <w:t>+ -</w:t>
+      </w:r>
+    </w:p>
+    <w:p>
+      <w:pPr>
+        <w:rPr>
+          <w:sz w:val="24"/>
+        </w:rPr>
+      </w:pPr>
+      <w:r>
+        <w:rPr>
+          <w:sz w:val="24"/>
+        </w:rPr>
+        <w:br w:type="page"/>
+      </w:r>
+    </w:p>
+    <w:p>
+      <w:pPr>
+        <w:pStyle w:val="PargrafodaLista"/>
+        <w:numPr>
+          <w:ilvl w:val="0"/>
+          <w:numId w:val="1"/>
+        </w:numPr>
+        <w:spacing w:after="0"/>
+        <w:rPr>
+          <w:b/>
+          <w:sz w:val="24"/>
+        </w:rPr>
+      </w:pPr>
+      <w:r>
+        <w:rPr>
+          <w:b/>
+          <w:sz w:val="24"/>
+        </w:rPr>
+        <w:lastRenderedPageBreak/>
+        <w:t>Funções aritméticas</w:t>
+      </w:r>
+    </w:p>
+    <w:p>
+      <w:pPr>
+        <w:pStyle w:val="PargrafodaLista"/>
+        <w:numPr>
+          <w:ilvl w:val="1"/>
+          <w:numId w:val="1"/>
+        </w:numPr>
+        <w:spacing w:after="0"/>
+        <w:rPr>
+          <w:sz w:val="24"/>
+        </w:rPr>
+      </w:pPr>
+      <w:proofErr w:type="spellStart"/>
+      <w:proofErr w:type="gramStart"/>
+      <w:r>
+        <w:rPr>
+          <w:sz w:val="24"/>
+        </w:rPr>
+        <w:t>abs</w:t>
+      </w:r>
+      <w:proofErr w:type="spellEnd"/>
+      <w:r>
+        <w:rPr>
+          <w:sz w:val="24"/>
+        </w:rPr>
+        <w:t>(</w:t>
+      </w:r>
+      <w:proofErr w:type="gramEnd"/>
+      <w:r>
+        <w:rPr>
+          <w:sz w:val="24"/>
+        </w:rPr>
+        <w:t>&lt;num&gt;) = remove sinal do número</w:t>
+      </w:r>
+    </w:p>
+    <w:p>
+      <w:pPr>
+        <w:pStyle w:val="PargrafodaLista"/>
+        <w:numPr>
+          <w:ilvl w:val="1"/>
+          <w:numId w:val="1"/>
+        </w:numPr>
+        <w:spacing w:after="0"/>
+        <w:rPr>
+          <w:sz w:val="24"/>
+        </w:rPr>
+      </w:pPr>
+      <w:proofErr w:type="spellStart"/>
+      <w:proofErr w:type="gramStart"/>
+      <w:r>
+        <w:rPr>
+          <w:sz w:val="24"/>
+        </w:rPr>
+        <w:t>base</w:t>
+      </w:r>
+      <w:proofErr w:type="gramEnd"/>
+      <w:r>
+        <w:rPr>
+          <w:sz w:val="24"/>
+        </w:rPr>
+        <w:t>_convert</w:t>
+      </w:r>
+      <w:proofErr w:type="spellEnd"/>
+      <w:r>
+        <w:rPr>
+          <w:sz w:val="24"/>
+        </w:rPr>
+        <w:t>(&lt;num&gt;, &lt;</w:t>
+      </w:r>
+      <w:proofErr w:type="spellStart"/>
+      <w:r>
+        <w:rPr>
+          <w:sz w:val="24"/>
+        </w:rPr>
+        <w:t>base_origem</w:t>
+      </w:r>
+      <w:proofErr w:type="spellEnd"/>
+      <w:r>
+        <w:rPr>
+          <w:sz w:val="24"/>
+        </w:rPr>
+        <w:t>&gt;, &lt;</w:t>
+      </w:r>
+      <w:proofErr w:type="spellStart"/>
+      <w:r>
+        <w:rPr>
+          <w:sz w:val="24"/>
+        </w:rPr>
+        <w:t>base_final</w:t>
+      </w:r>
+      <w:proofErr w:type="spellEnd"/>
+      <w:r>
+        <w:rPr>
+          <w:sz w:val="24"/>
+        </w:rPr>
+        <w:t>&gt;) = converte o número para uma base numérica diferente</w:t>
+      </w:r>
+    </w:p>
+    <w:p>
+      <w:pPr>
+        <w:pStyle w:val="PargrafodaLista"/>
+        <w:numPr>
+          <w:ilvl w:val="1"/>
+          <w:numId w:val="1"/>
+        </w:numPr>
+        <w:spacing w:after="0"/>
+        <w:rPr>
+          <w:sz w:val="24"/>
+        </w:rPr>
+      </w:pPr>
+      <w:proofErr w:type="spellStart"/>
+      <w:proofErr w:type="gramStart"/>
+      <w:r>
+        <w:rPr>
+          <w:sz w:val="24"/>
+        </w:rPr>
+        <w:t>ceil</w:t>
+      </w:r>
+      <w:proofErr w:type="spellEnd"/>
+      <w:r>
+        <w:rPr>
+          <w:sz w:val="24"/>
+        </w:rPr>
+        <w:t>(</w:t>
+      </w:r>
+      <w:proofErr w:type="gramEnd"/>
+      <w:r>
+        <w:rPr>
+          <w:sz w:val="24"/>
+        </w:rPr>
+        <w:t xml:space="preserve">&lt;num&gt;), </w:t>
+      </w:r>
+      <w:proofErr w:type="spellStart"/>
+      <w:r>
+        <w:rPr>
+          <w:sz w:val="24"/>
+        </w:rPr>
+        <w:t>floor</w:t>
+      </w:r>
+      <w:proofErr w:type="spellEnd"/>
+      <w:r>
+        <w:rPr>
+          <w:sz w:val="24"/>
+        </w:rPr>
+        <w:t>(</w:t>
+      </w:r>
+      <w:r>
+        <w:rPr>
+          <w:sz w:val="24"/>
+        </w:rPr>
+        <w:t>&lt;num&gt;</w:t>
+      </w:r>
+      <w:r>
+        <w:rPr>
+          <w:sz w:val="24"/>
+        </w:rPr>
+        <w:t>), round(</w:t>
+      </w:r>
+      <w:r>
+        <w:rPr>
+          <w:sz w:val="24"/>
+        </w:rPr>
+        <w:t>&lt;num&gt;</w:t>
+      </w:r>
+      <w:r>
+        <w:rPr>
+          <w:sz w:val="24"/>
+        </w:rPr>
+        <w:t>) = arredonda o número sempre para cima (</w:t>
+      </w:r>
+      <w:proofErr w:type="spellStart"/>
+      <w:r>
+        <w:rPr>
+          <w:sz w:val="24"/>
+        </w:rPr>
+        <w:t>ceil</w:t>
+      </w:r>
+      <w:proofErr w:type="spellEnd"/>
+      <w:r>
+        <w:rPr>
+          <w:sz w:val="24"/>
+        </w:rPr>
+        <w:t>()), sempre para baixo (</w:t>
+      </w:r>
+      <w:proofErr w:type="spellStart"/>
+      <w:r>
+        <w:rPr>
+          <w:sz w:val="24"/>
+        </w:rPr>
+        <w:t>floor</w:t>
+      </w:r>
+      <w:proofErr w:type="spellEnd"/>
+      <w:r>
+        <w:rPr>
+          <w:sz w:val="24"/>
+        </w:rPr>
+        <w:t>()) ou segue as normas para arredondamento (round())</w:t>
+      </w:r>
+    </w:p>
+    <w:p>
+      <w:pPr>
+        <w:pStyle w:val="PargrafodaLista"/>
+        <w:numPr>
+          <w:ilvl w:val="1"/>
+          <w:numId w:val="1"/>
+        </w:numPr>
+        <w:spacing w:after="0"/>
+        <w:rPr>
+          <w:sz w:val="24"/>
+        </w:rPr>
+      </w:pPr>
+      <w:proofErr w:type="spellStart"/>
+      <w:proofErr w:type="gramStart"/>
+      <w:r>
+        <w:rPr>
+          <w:sz w:val="24"/>
+        </w:rPr>
+        <w:t>hypot</w:t>
+      </w:r>
+      <w:proofErr w:type="spellEnd"/>
+      <w:r>
+        <w:rPr>
+          <w:sz w:val="24"/>
+        </w:rPr>
+        <w:t>(</w:t>
+      </w:r>
+      <w:proofErr w:type="gramEnd"/>
+      <w:r>
+        <w:rPr>
+          <w:sz w:val="24"/>
+        </w:rPr>
+        <w:t>&lt;num&gt;</w:t>
+      </w:r>
+      <w:r>
+        <w:rPr>
+          <w:sz w:val="24"/>
+        </w:rPr>
+        <w:t>) = calcula a hipotenusa de um número</w:t>
+      </w:r>
+    </w:p>
+    <w:p>
+      <w:pPr>
+        <w:pStyle w:val="PargrafodaLista"/>
+        <w:numPr>
+          <w:ilvl w:val="1"/>
+          <w:numId w:val="1"/>
+        </w:numPr>
+        <w:spacing w:after="0"/>
+        <w:rPr>
+          <w:sz w:val="24"/>
+        </w:rPr>
+      </w:pPr>
+      <w:proofErr w:type="spellStart"/>
+      <w:proofErr w:type="gramStart"/>
+      <w:r>
+        <w:rPr>
+          <w:sz w:val="24"/>
+        </w:rPr>
+        <w:t>intdiv</w:t>
+      </w:r>
+      <w:proofErr w:type="spellEnd"/>
+      <w:r>
+        <w:rPr>
+          <w:sz w:val="24"/>
+        </w:rPr>
+        <w:t>(</w:t>
+      </w:r>
+      <w:proofErr w:type="gramEnd"/>
+      <w:r>
+        <w:rPr>
+          <w:sz w:val="24"/>
+        </w:rPr>
+        <w:t>&lt;num</w:t>
+      </w:r>
+      <w:r>
+        <w:rPr>
+          <w:sz w:val="24"/>
+        </w:rPr>
+        <w:t>1</w:t>
+      </w:r>
+      <w:r>
+        <w:rPr>
+          <w:sz w:val="24"/>
+        </w:rPr>
+        <w:t>&gt;</w:t>
+      </w:r>
+      <w:r>
+        <w:rPr>
+          <w:sz w:val="24"/>
+        </w:rPr>
+        <w:t xml:space="preserve">, </w:t>
+      </w:r>
+      <w:r>
+        <w:rPr>
+          <w:sz w:val="24"/>
+        </w:rPr>
+        <w:t>&lt;num</w:t>
+      </w:r>
+      <w:r>
+        <w:rPr>
+          <w:sz w:val="24"/>
+        </w:rPr>
+        <w:t>2</w:t>
+      </w:r>
+      <w:r>
+        <w:rPr>
+          <w:sz w:val="24"/>
+        </w:rPr>
+        <w:t>&gt;</w:t>
+      </w:r>
+      <w:r>
+        <w:rPr>
+          <w:sz w:val="24"/>
+        </w:rPr>
+        <w:t>) = retorna o quociente inteiro de uma divisão de num1 dividido por num2</w:t>
+      </w:r>
+    </w:p>
+    <w:p>
+      <w:pPr>
+        <w:pStyle w:val="PargrafodaLista"/>
+        <w:numPr>
+          <w:ilvl w:val="1"/>
+          <w:numId w:val="1"/>
+        </w:numPr>
+        <w:spacing w:after="0"/>
+        <w:rPr>
+          <w:sz w:val="24"/>
+        </w:rPr>
+      </w:pPr>
+      <w:proofErr w:type="gramStart"/>
+      <w:r>
+        <w:rPr>
+          <w:sz w:val="24"/>
+        </w:rPr>
+        <w:t>min</w:t>
+      </w:r>
+      <w:r>
+        <w:rPr>
+          <w:sz w:val="24"/>
+        </w:rPr>
+        <w:t>(</w:t>
+      </w:r>
+      <w:proofErr w:type="gramEnd"/>
+      <w:r>
+        <w:rPr>
+          <w:sz w:val="24"/>
+        </w:rPr>
+        <w:t>&lt;num1&gt;</w:t>
+      </w:r>
+      <w:r>
+        <w:rPr>
+          <w:sz w:val="24"/>
+        </w:rPr>
+        <w:t>, ...</w:t>
+      </w:r>
+      <w:r>
+        <w:rPr>
+          <w:sz w:val="24"/>
+        </w:rPr>
+        <w:t>, &lt;</w:t>
+      </w:r>
+      <w:proofErr w:type="spellStart"/>
+      <w:r>
+        <w:rPr>
+          <w:sz w:val="24"/>
+        </w:rPr>
+        <w:t>num</w:t>
+      </w:r>
+      <w:r>
+        <w:rPr>
+          <w:sz w:val="24"/>
+        </w:rPr>
+        <w:t>N</w:t>
+      </w:r>
+      <w:proofErr w:type="spellEnd"/>
+      <w:r>
+        <w:rPr>
+          <w:sz w:val="24"/>
+        </w:rPr>
+        <w:t xml:space="preserve">&gt;) = retorna o </w:t>
+      </w:r>
+      <w:r>
+        <w:rPr>
+          <w:sz w:val="24"/>
+        </w:rPr>
+        <w:t xml:space="preserve">valor mínimo entre </w:t>
+      </w:r>
+      <w:r>
+        <w:rPr>
+          <w:sz w:val="24"/>
+        </w:rPr>
+        <w:t xml:space="preserve">num1 </w:t>
+      </w:r>
+      <w:r>
+        <w:rPr>
+          <w:sz w:val="24"/>
+        </w:rPr>
+        <w:t xml:space="preserve">e </w:t>
+      </w:r>
+      <w:proofErr w:type="spellStart"/>
+      <w:r>
+        <w:rPr>
+          <w:sz w:val="24"/>
+        </w:rPr>
+        <w:t>num</w:t>
+      </w:r>
+      <w:r>
+        <w:rPr>
+          <w:sz w:val="24"/>
+        </w:rPr>
+        <w:t>N</w:t>
+      </w:r>
+      <w:proofErr w:type="spellEnd"/>
+    </w:p>
+    <w:p>
+      <w:pPr>
+        <w:pStyle w:val="PargrafodaLista"/>
+        <w:numPr>
+          <w:ilvl w:val="1"/>
+          <w:numId w:val="1"/>
+        </w:numPr>
+        <w:spacing w:after="0"/>
+        <w:rPr>
+          <w:sz w:val="24"/>
+        </w:rPr>
+      </w:pPr>
+      <w:proofErr w:type="spellStart"/>
+      <w:proofErr w:type="gramStart"/>
+      <w:r>
+        <w:rPr>
+          <w:sz w:val="24"/>
+        </w:rPr>
+        <w:t>max</w:t>
+      </w:r>
+      <w:proofErr w:type="spellEnd"/>
+      <w:r>
+        <w:rPr>
+          <w:sz w:val="24"/>
+        </w:rPr>
+        <w:t>(</w:t>
+      </w:r>
+      <w:proofErr w:type="gramEnd"/>
+      <w:r>
+        <w:rPr>
+          <w:sz w:val="24"/>
+        </w:rPr>
+        <w:t>&lt;num1&gt;</w:t>
+      </w:r>
+      <w:r>
+        <w:rPr>
+          <w:sz w:val="24"/>
+        </w:rPr>
+        <w:t>, ...</w:t>
+      </w:r>
+      <w:r>
+        <w:rPr>
+          <w:sz w:val="24"/>
+        </w:rPr>
+        <w:t>, &lt;</w:t>
+      </w:r>
+      <w:proofErr w:type="spellStart"/>
+      <w:r>
+        <w:rPr>
+          <w:sz w:val="24"/>
+        </w:rPr>
+        <w:t>num</w:t>
+      </w:r>
+      <w:r>
+        <w:rPr>
+          <w:sz w:val="24"/>
+        </w:rPr>
+        <w:t>N</w:t>
+      </w:r>
+      <w:proofErr w:type="spellEnd"/>
+      <w:r>
+        <w:rPr>
+          <w:sz w:val="24"/>
+        </w:rPr>
+        <w:t>&gt;) = retorna o valor m</w:t>
+      </w:r>
+      <w:r>
+        <w:rPr>
+          <w:sz w:val="24"/>
+        </w:rPr>
+        <w:t>áx</w:t>
+      </w:r>
+      <w:r>
+        <w:rPr>
+          <w:sz w:val="24"/>
+        </w:rPr>
+        <w:t xml:space="preserve">imo entre num1 e </w:t>
+      </w:r>
+      <w:proofErr w:type="spellStart"/>
+      <w:r>
+        <w:rPr>
+          <w:sz w:val="24"/>
+        </w:rPr>
+        <w:t>numN</w:t>
+      </w:r>
+      <w:proofErr w:type="spellEnd"/>
+    </w:p>
+    <w:p>
+      <w:pPr>
+        <w:pStyle w:val="PargrafodaLista"/>
+        <w:numPr>
+          <w:ilvl w:val="1"/>
+          <w:numId w:val="1"/>
+        </w:numPr>
+        <w:spacing w:after="0"/>
+        <w:rPr>
+          <w:sz w:val="24"/>
+        </w:rPr>
+      </w:pPr>
+      <w:proofErr w:type="spellStart"/>
+      <w:proofErr w:type="gramStart"/>
+      <w:r>
+        <w:rPr>
+          <w:sz w:val="24"/>
+        </w:rPr>
+        <w:t>pi</w:t>
+      </w:r>
+      <w:proofErr w:type="spellEnd"/>
+      <w:r>
+        <w:rPr>
+          <w:sz w:val="24"/>
+        </w:rPr>
+        <w:t>(</w:t>
+      </w:r>
+      <w:proofErr w:type="gramEnd"/>
+      <w:r>
+        <w:rPr>
+          <w:sz w:val="24"/>
+        </w:rPr>
+        <w:t xml:space="preserve">) = retorna o valor de </w:t>
+      </w:r>
+      <w:proofErr w:type="spellStart"/>
+      <w:r>
+        <w:rPr>
+          <w:sz w:val="24"/>
+        </w:rPr>
+        <w:t>pi</w:t>
+      </w:r>
+      <w:proofErr w:type="spellEnd"/>
+    </w:p>
+    <w:p>
+      <w:pPr>
+        <w:pStyle w:val="PargrafodaLista"/>
+        <w:numPr>
+          <w:ilvl w:val="1"/>
+          <w:numId w:val="1"/>
+        </w:numPr>
+        <w:spacing w:after="0"/>
+        <w:rPr>
+          <w:sz w:val="24"/>
+        </w:rPr>
+      </w:pPr>
+      <w:proofErr w:type="spellStart"/>
+      <w:proofErr w:type="gramStart"/>
+      <w:r>
+        <w:rPr>
+          <w:sz w:val="24"/>
+        </w:rPr>
+        <w:t>pow</w:t>
+      </w:r>
+      <w:proofErr w:type="spellEnd"/>
+      <w:r>
+        <w:rPr>
+          <w:sz w:val="24"/>
+        </w:rPr>
+        <w:t>(</w:t>
+      </w:r>
+      <w:proofErr w:type="gramEnd"/>
+      <w:r>
+        <w:rPr>
+          <w:sz w:val="24"/>
+        </w:rPr>
+        <w:t>&lt;num1&gt;, &lt;num2&gt;</w:t>
+      </w:r>
+      <w:r>
+        <w:rPr>
+          <w:sz w:val="24"/>
+        </w:rPr>
+        <w:t>) = eleva num1 a num2</w:t>
+      </w:r>
+    </w:p>
+    <w:p>
+      <w:pPr>
+        <w:pStyle w:val="PargrafodaLista"/>
+        <w:numPr>
+          <w:ilvl w:val="1"/>
+          <w:numId w:val="1"/>
+        </w:numPr>
+        <w:spacing w:after="0"/>
+        <w:rPr>
+          <w:sz w:val="24"/>
+        </w:rPr>
+      </w:pPr>
+      <w:proofErr w:type="spellStart"/>
+      <w:r>
+        <w:rPr>
+          <w:sz w:val="24"/>
+        </w:rPr>
+        <w:t>sqrt</w:t>
+      </w:r>
+      <w:proofErr w:type="spellEnd"/>
+      <w:r>
+        <w:rPr>
+          <w:sz w:val="24"/>
+        </w:rPr>
+        <w:t xml:space="preserve">(&lt;num&gt;) = </w:t>
+      </w:r>
+      <w:r>
+        <w:rPr>
+          <w:sz w:val="24"/>
+        </w:rPr>
+        <w:t xml:space="preserve">calcula a </w:t>
+      </w:r>
+      <w:proofErr w:type="spellStart"/>
+      <w:r>
+        <w:rPr>
+          <w:sz w:val="24"/>
+        </w:rPr>
+        <w:t>raíz</w:t>
+      </w:r>
+      <w:proofErr w:type="spellEnd"/>
+      <w:r>
+        <w:rPr>
+          <w:sz w:val="24"/>
+        </w:rPr>
+        <w:t xml:space="preserve"> quadrada de num</w:t>
       </w:r>
       <w:bookmarkStart w:id="0" w:name="_GoBack"/>
       <w:bookmarkEnd w:id="0"/>
-      <w:r>
-        <w:rPr>
-          <w:rFonts w:ascii="Consolas" w:hAnsi="Consolas"/>
-        </w:rPr>
-        <w:t xml:space="preserve"> -</w:t>
+    </w:p>
+    <w:p>
+      <w:pPr>
+        <w:pStyle w:val="PargrafodaLista"/>
+        <w:numPr>
+          <w:ilvl w:val="1"/>
+          <w:numId w:val="1"/>
+        </w:numPr>
+        <w:spacing w:after="0"/>
+        <w:rPr>
+          <w:sz w:val="24"/>
+        </w:rPr>
+      </w:pPr>
+      <w:proofErr w:type="spellStart"/>
+      <w:proofErr w:type="gramStart"/>
+      <w:r>
+        <w:rPr>
+          <w:sz w:val="24"/>
+        </w:rPr>
+        <w:t>sin</w:t>
+      </w:r>
+      <w:proofErr w:type="spellEnd"/>
+      <w:r>
+        <w:rPr>
+          <w:sz w:val="24"/>
+        </w:rPr>
+        <w:t>(</w:t>
+      </w:r>
+      <w:proofErr w:type="gramEnd"/>
+      <w:r>
+        <w:rPr>
+          <w:sz w:val="24"/>
+        </w:rPr>
+        <w:t>&lt;num</w:t>
+      </w:r>
+      <w:r>
+        <w:rPr>
+          <w:sz w:val="24"/>
+        </w:rPr>
+        <w:t>&gt;), cos(</w:t>
+      </w:r>
+      <w:r>
+        <w:rPr>
+          <w:sz w:val="24"/>
+        </w:rPr>
+        <w:t>&lt;num&gt;</w:t>
+      </w:r>
+      <w:r>
+        <w:rPr>
+          <w:sz w:val="24"/>
+        </w:rPr>
+        <w:t xml:space="preserve">), </w:t>
+      </w:r>
+      <w:proofErr w:type="spellStart"/>
+      <w:r>
+        <w:rPr>
+          <w:sz w:val="24"/>
+        </w:rPr>
+        <w:t>tan</w:t>
+      </w:r>
+      <w:proofErr w:type="spellEnd"/>
+      <w:r>
+        <w:rPr>
+          <w:sz w:val="24"/>
+        </w:rPr>
+        <w:t>(</w:t>
+      </w:r>
+      <w:r>
+        <w:rPr>
+          <w:sz w:val="24"/>
+        </w:rPr>
+        <w:t>&lt;num&gt;</w:t>
+      </w:r>
+      <w:r>
+        <w:rPr>
+          <w:sz w:val="24"/>
+        </w:rPr>
+        <w:t xml:space="preserve">) = retorna o seno, </w:t>
+      </w:r>
+      <w:proofErr w:type="spellStart"/>
+      <w:r>
+        <w:rPr>
+          <w:sz w:val="24"/>
+        </w:rPr>
+        <w:t>coseno</w:t>
+      </w:r>
+      <w:proofErr w:type="spellEnd"/>
+      <w:r>
+        <w:rPr>
+          <w:sz w:val="24"/>
+        </w:rPr>
+        <w:t xml:space="preserve"> e tangente de </w:t>
+      </w:r>
+      <w:r>
+        <w:rPr>
+          <w:sz w:val="24"/>
+        </w:rPr>
+        <w:t>&lt;num&gt;</w:t>
       </w:r>
     </w:p>
     <w:sectPr>

</xml_diff>